<commit_message>
part 3 and updated paper
</commit_message>
<xml_diff>
--- a/eran_temp_work/version_2/Paper.docx
+++ b/eran_temp_work/version_2/Paper.docx
@@ -7,6 +7,103 @@
         <w:pStyle w:val="Heading2"/>
         <w:bidi w:val="0"/>
       </w:pPr>
+    </w:p>
+    <w:p>
+      <w:pPr>
+        <w:pStyle w:val="Heading2"/>
+        <w:bidi w:val="0"/>
+        <w:rPr>
+          <w:color w:val="000000" w:themeColor="text1"/>
+        </w:rPr>
+      </w:pPr>
+      <w:r>
+        <w:rPr>
+          <w:color w:val="000000" w:themeColor="text1"/>
+        </w:rPr>
+        <w:t xml:space="preserve">Title: </w:t>
+      </w:r>
+      <w:r>
+        <w:rPr>
+          <w:color w:val="000000" w:themeColor="text1"/>
+        </w:rPr>
+        <w:t>Hierarchical Reinforcement</w:t>
+      </w:r>
+      <w:r>
+        <w:rPr>
+          <w:color w:val="000000" w:themeColor="text1"/>
+        </w:rPr>
+        <w:t xml:space="preserve"> Learning on Large Discrete Action Spaces</w:t>
+      </w:r>
+    </w:p>
+    <w:p>
+      <w:pPr>
+        <w:bidi w:val="0"/>
+      </w:pPr>
+    </w:p>
+    <w:p>
+      <w:pPr>
+        <w:bidi w:val="0"/>
+        <w:rPr>
+          <w:sz w:val="28"/>
+          <w:szCs w:val="28"/>
+        </w:rPr>
+      </w:pPr>
+      <w:r>
+        <w:rPr>
+          <w:sz w:val="28"/>
+          <w:szCs w:val="28"/>
+        </w:rPr>
+        <w:t>Authors: Iftah Tsdaka – 208685750</w:t>
+      </w:r>
+      <w:r>
+        <w:rPr>
+          <w:sz w:val="28"/>
+          <w:szCs w:val="28"/>
+        </w:rPr>
+        <w:tab/>
+        <w:t xml:space="preserve">Eran </w:t>
+      </w:r>
+      <w:proofErr w:type="spellStart"/>
+      <w:r>
+        <w:rPr>
+          <w:sz w:val="28"/>
+          <w:szCs w:val="28"/>
+        </w:rPr>
+        <w:t>Weintrob</w:t>
+      </w:r>
+      <w:proofErr w:type="spellEnd"/>
+      <w:r>
+        <w:rPr>
+          <w:sz w:val="28"/>
+          <w:szCs w:val="28"/>
+        </w:rPr>
+        <w:t xml:space="preserve"> – 318283363</w:t>
+      </w:r>
+    </w:p>
+    <w:p>
+      <w:pPr>
+        <w:rPr>
+          <w:rFonts w:asciiTheme="majorHAnsi" w:eastAsiaTheme="majorEastAsia" w:hAnsiTheme="majorHAnsi" w:cstheme="majorBidi"/>
+          <w:color w:val="2F5496" w:themeColor="accent1" w:themeShade="BF"/>
+          <w:sz w:val="32"/>
+          <w:szCs w:val="32"/>
+        </w:rPr>
+      </w:pPr>
+      <w:r>
+        <w:br w:type="page"/>
+      </w:r>
+    </w:p>
+    <w:p>
+      <w:pPr>
+        <w:pStyle w:val="Heading2"/>
+        <w:bidi w:val="0"/>
+      </w:pPr>
+    </w:p>
+    <w:p>
+      <w:pPr>
+        <w:pStyle w:val="Heading2"/>
+        <w:bidi w:val="0"/>
+      </w:pPr>
       <w:r>
         <w:t xml:space="preserve">Part 1 </w:t>
       </w:r>
@@ -30,28 +127,7 @@
           <w:b/>
           <w:bCs/>
         </w:rPr>
-        <w:t xml:space="preserve">Introduction - Modified </w:t>
-      </w:r>
-      <w:r>
-        <w:rPr>
-          <w:b/>
-          <w:bCs/>
-        </w:rPr>
-        <w:t xml:space="preserve">Water Supply </w:t>
-      </w:r>
-      <w:r>
-        <w:rPr>
-          <w:b/>
-          <w:bCs/>
-        </w:rPr>
-        <w:t>E</w:t>
-      </w:r>
-      <w:r>
-        <w:rPr>
-          <w:b/>
-          <w:bCs/>
-        </w:rPr>
-        <w:t>nvironment</w:t>
+        <w:t>Abstract</w:t>
       </w:r>
     </w:p>
     <w:p>
@@ -179,6 +255,52 @@
       <w:pPr>
         <w:bidi w:val="0"/>
       </w:pPr>
+      <w:r>
+        <w:t>While highly efficient on relatively small discrete action spaces, direct</w:t>
+      </w:r>
+      <w:r>
+        <w:t xml:space="preserve"> application of </w:t>
+      </w:r>
+      <w:r>
+        <w:t>tabular q-learning and DQN</w:t>
+      </w:r>
+      <w:r>
+        <w:t xml:space="preserve"> methods poses challenges in terms of memory requirements and convergence speed</w:t>
+      </w:r>
+      <w:r>
+        <w:t xml:space="preserve">, as large action spaces require a larger Q-table in the tabular case, or a more complex architecture for the neural network in the DQN case. (Because the network needs to converge on more outputs) </w:t>
+      </w:r>
+    </w:p>
+    <w:p>
+      <w:pPr>
+        <w:bidi w:val="0"/>
+      </w:pPr>
+      <w:r>
+        <w:t xml:space="preserve">In parts 1 and 2 we plan to evaluate the performance of several RL approaches on this environment and in part 3 </w:t>
+      </w:r>
+      <w:r>
+        <w:t xml:space="preserve">we propose a two-layer model that </w:t>
+      </w:r>
+      <w:r>
+        <w:t>combines</w:t>
+      </w:r>
+      <w:r>
+        <w:t xml:space="preserve"> the fast convergence and stability of discrete Q-learning </w:t>
+      </w:r>
+      <w:r>
+        <w:t xml:space="preserve">on smaller action spaces </w:t>
+      </w:r>
+      <w:r>
+        <w:t>with the fine-grained optimization capability of</w:t>
+      </w:r>
+      <w:r>
+        <w:t xml:space="preserve"> Model Based approaches (In our case, MCTS).</w:t>
+      </w:r>
+    </w:p>
+    <w:p>
+      <w:pPr>
+        <w:bidi w:val="0"/>
+      </w:pPr>
     </w:p>
     <w:p>
       <w:pPr>
@@ -237,16 +359,11 @@
       <w:r>
         <w:t xml:space="preserve">For part 3 Env, </w:t>
       </w:r>
-      <w:proofErr w:type="gramStart"/>
       <w:r>
         <w:t>T</w:t>
       </w:r>
       <w:r>
-        <w:t>he</w:t>
-      </w:r>
-      <w:proofErr w:type="gramEnd"/>
-      <w:r>
-        <w:t xml:space="preserve"> weekly demand for Sunday-Friday follow</w:t>
+        <w:t>he weekly demand for Sunday-Friday follow</w:t>
       </w:r>
       <w:r>
         <w:t>s</w:t>
@@ -322,6 +439,9 @@
         <w:bidi w:val="0"/>
       </w:pPr>
       <w:r>
+        <w:rPr>
+          <w:noProof/>
+        </w:rPr>
         <w:drawing>
           <wp:anchor distT="0" distB="0" distL="114300" distR="114300" simplePos="0" relativeHeight="251658240" behindDoc="0" locked="0" layoutInCell="1" allowOverlap="1" wp14:anchorId="30746BAA" wp14:editId="1F61A10A">
             <wp:simplePos x="0" y="0"/>
@@ -436,6 +556,7 @@
         <w:bidi w:val="0"/>
       </w:pPr>
       <w:r>
+        <w:lastRenderedPageBreak/>
         <w:t xml:space="preserve">In Part 3, </w:t>
       </w:r>
       <w:r>
@@ -467,13 +588,8 @@
         <w:t>implification</w:t>
       </w:r>
       <w:r>
-        <w:t xml:space="preserve"> and </w:t>
-      </w:r>
-      <w:proofErr w:type="gramStart"/>
-      <w:r>
-        <w:t>experimentation</w:t>
-      </w:r>
-      <w:proofErr w:type="gramEnd"/>
+        <w:t xml:space="preserve"> and experimentation</w:t>
+      </w:r>
       <w:r>
         <w:t xml:space="preserve"> (Applicable to part 3)</w:t>
       </w:r>
@@ -486,15 +602,7 @@
         <w:bidi w:val="0"/>
       </w:pPr>
       <w:r>
-        <w:t xml:space="preserve">Our environment implementation support customization that </w:t>
-      </w:r>
-      <w:proofErr w:type="gramStart"/>
-      <w:r>
-        <w:t>allow</w:t>
-      </w:r>
-      <w:proofErr w:type="gramEnd"/>
-      <w:r>
-        <w:t xml:space="preserve"> to simplify the environment or to make it compatible with various RL algorithms.</w:t>
+        <w:t>Our environment implementation support customization that allow to simplify the environment or to make it compatible with various RL algorithms.</w:t>
       </w:r>
     </w:p>
     <w:p>
@@ -537,586 +645,540 @@
         <w:rPr>
           <w:u w:val="single"/>
         </w:rPr>
+        <w:t>Discretization</w:t>
+      </w:r>
+      <w:r>
+        <w:t xml:space="preserve"> – The environment allow to declare </w:t>
+      </w:r>
+      <w:r>
+        <w:t>that it's Observation Space and/or Actions Space will be discrete. As some RL algorithm, require this.</w:t>
+      </w:r>
+    </w:p>
+    <w:p>
+      <w:pPr>
+        <w:bidi w:val="0"/>
+      </w:pPr>
+      <w:r>
+        <w:rPr>
+          <w:u w:val="single"/>
+        </w:rPr>
+        <w:t>Normalization</w:t>
+      </w:r>
+      <w:r>
+        <w:t xml:space="preserve"> - for the non-discrete </w:t>
+      </w:r>
+      <w:proofErr w:type="spellStart"/>
+      <w:r>
+        <w:t>Obs</w:t>
+      </w:r>
+      <w:proofErr w:type="spellEnd"/>
+      <w:r>
+        <w:t>’</w:t>
+      </w:r>
+      <w:r>
+        <w:t>, and/or Acts</w:t>
+      </w:r>
+      <w:r>
+        <w:t>’</w:t>
+      </w:r>
+      <w:r>
+        <w:t xml:space="preserve"> spaces, there are settings to normalize them. i.e., the observation features vector will have values in [0,1] and the same for the action space.</w:t>
+      </w:r>
+    </w:p>
+    <w:p>
+      <w:pPr>
+        <w:bidi w:val="0"/>
+      </w:pPr>
+    </w:p>
+    <w:p>
+      <w:pPr>
+        <w:bidi w:val="0"/>
+        <w:rPr>
+          <w:b/>
+          <w:bCs/>
+        </w:rPr>
+      </w:pPr>
+      <w:r>
+        <w:rPr>
+          <w:b/>
+          <w:bCs/>
+        </w:rPr>
+        <w:t>State Variables:</w:t>
+      </w:r>
+    </w:p>
+    <w:p>
+      <w:pPr>
+        <w:bidi w:val="0"/>
+        <w:rPr>
+          <w:b/>
+          <w:bCs/>
+        </w:rPr>
+      </w:pPr>
+      <w:r>
+        <w:t xml:space="preserve">The state at </w:t>
+      </w:r>
+      <w:r>
+        <w:rPr>
+          <w:u w:val="single"/>
+        </w:rPr>
+        <w:t>each timestep</w:t>
+      </w:r>
+      <w:r>
+        <w:t xml:space="preserve"> includes five variables, capturing both the internal state of the agent </w:t>
+      </w:r>
+      <w:r>
+        <w:t xml:space="preserve">(water level) </w:t>
+      </w:r>
+      <w:r>
+        <w:t>and the external environment conditions</w:t>
+      </w:r>
+      <w:r>
+        <w:t xml:space="preserve"> (timestep, demand, prices)</w:t>
+      </w:r>
+      <w:r>
+        <w:t>:</w:t>
+      </w:r>
+    </w:p>
+    <w:p>
+      <w:pPr>
+        <w:bidi w:val="0"/>
+      </w:pPr>
+      <w:r>
+        <w:rPr>
+          <w:rFonts w:ascii="Courier New" w:hAnsi="Courier New" w:cs="Courier New"/>
+        </w:rPr>
+        <w:t>MAX_WATER_LEVEL</w:t>
+      </w:r>
+      <w:r>
+        <w:rPr>
+          <w:rFonts w:ascii="Courier New" w:hAnsi="Courier New" w:cs="Courier New"/>
+        </w:rPr>
+        <w:t xml:space="preserve"> = E.G. 300</w:t>
+      </w:r>
+    </w:p>
+    <w:p>
+      <w:pPr>
+        <w:bidi w:val="0"/>
+        <w:rPr>
+          <w:rFonts w:ascii="Courier New" w:hAnsi="Courier New" w:cs="Courier New"/>
+        </w:rPr>
+      </w:pPr>
+      <w:proofErr w:type="spellStart"/>
+      <w:r>
+        <w:rPr>
+          <w:rFonts w:ascii="Courier New" w:hAnsi="Courier New" w:cs="Courier New"/>
+        </w:rPr>
+        <w:t>W</w:t>
+      </w:r>
+      <w:r>
+        <w:rPr>
+          <w:rFonts w:ascii="Courier New" w:hAnsi="Courier New" w:cs="Courier New"/>
+        </w:rPr>
+        <w:t>ater_level</w:t>
+      </w:r>
+      <w:proofErr w:type="spellEnd"/>
+      <w:r>
+        <w:rPr>
+          <w:rFonts w:ascii="Courier New" w:hAnsi="Courier New" w:cs="Courier New"/>
+        </w:rPr>
+        <w:t>:</w:t>
+      </w:r>
+      <w:r>
+        <w:rPr>
+          <w:rFonts w:ascii="Courier New" w:hAnsi="Courier New" w:cs="Courier New"/>
+        </w:rPr>
+        <w:t xml:space="preserve"> [0,</w:t>
+      </w:r>
+      <w:r>
+        <w:rPr>
+          <w:rFonts w:ascii="Courier New" w:hAnsi="Courier New" w:cs="Courier New"/>
+        </w:rPr>
+        <w:t xml:space="preserve"> </w:t>
+      </w:r>
+      <w:r>
+        <w:rPr>
+          <w:rFonts w:ascii="Courier New" w:hAnsi="Courier New" w:cs="Courier New"/>
+        </w:rPr>
+        <w:t>MAX_WATER_LEVEL</w:t>
+      </w:r>
+      <w:r>
+        <w:rPr>
+          <w:rFonts w:ascii="Courier New" w:hAnsi="Courier New" w:cs="Courier New"/>
+        </w:rPr>
+        <w:t>]</w:t>
+      </w:r>
+    </w:p>
+    <w:p>
+      <w:pPr>
+        <w:bidi w:val="0"/>
+        <w:rPr>
+          <w:rFonts w:ascii="Courier New" w:hAnsi="Courier New" w:cs="Courier New"/>
+        </w:rPr>
+      </w:pPr>
+      <w:proofErr w:type="spellStart"/>
+      <w:r>
+        <w:rPr>
+          <w:rFonts w:ascii="Courier New" w:hAnsi="Courier New" w:cs="Courier New"/>
+        </w:rPr>
+        <w:t>Price_A</w:t>
+      </w:r>
+      <w:proofErr w:type="spellEnd"/>
+      <w:r>
+        <w:rPr>
+          <w:rFonts w:ascii="Courier New" w:hAnsi="Courier New" w:cs="Courier New"/>
+        </w:rPr>
+        <w:t xml:space="preserve"> E.g.: [1,2] </w:t>
+      </w:r>
+      <w:r>
+        <w:rPr>
+          <w:rFonts w:cstheme="minorHAnsi"/>
+        </w:rPr>
+        <w:t>(The base price of source A</w:t>
+      </w:r>
+      <w:r>
+        <w:rPr>
+          <w:rFonts w:cstheme="minorHAnsi"/>
+        </w:rPr>
+        <w:t>, For part 3</w:t>
+      </w:r>
+      <w:r>
+        <w:rPr>
+          <w:rFonts w:cstheme="minorHAnsi"/>
+        </w:rPr>
+        <w:t>)</w:t>
+      </w:r>
+    </w:p>
+    <w:p>
+      <w:pPr>
+        <w:bidi w:val="0"/>
+        <w:rPr>
+          <w:rFonts w:cstheme="minorHAnsi"/>
+        </w:rPr>
+      </w:pPr>
+      <w:proofErr w:type="spellStart"/>
+      <w:r>
+        <w:rPr>
+          <w:rFonts w:ascii="Courier New" w:hAnsi="Courier New" w:cs="Courier New"/>
+        </w:rPr>
+        <w:t>Price_b</w:t>
+      </w:r>
+      <w:proofErr w:type="spellEnd"/>
+      <w:r>
+        <w:rPr>
+          <w:rFonts w:ascii="Courier New" w:hAnsi="Courier New" w:cs="Courier New"/>
+        </w:rPr>
+        <w:t xml:space="preserve"> E.g.: [1.5,3] (</w:t>
+      </w:r>
+      <w:r>
+        <w:rPr>
+          <w:rFonts w:cstheme="minorHAnsi"/>
+        </w:rPr>
+        <w:t>The base price of source B</w:t>
+      </w:r>
+      <w:r>
+        <w:rPr>
+          <w:rFonts w:cstheme="minorHAnsi"/>
+        </w:rPr>
+        <w:t>, For part 3</w:t>
+      </w:r>
+      <w:r>
+        <w:rPr>
+          <w:rFonts w:cstheme="minorHAnsi"/>
+        </w:rPr>
+        <w:t>)</w:t>
+      </w:r>
+    </w:p>
+    <w:p>
+      <w:pPr>
+        <w:bidi w:val="0"/>
+        <w:rPr>
+          <w:rFonts w:cstheme="minorHAnsi"/>
+        </w:rPr>
+      </w:pPr>
+      <w:r>
+        <w:rPr>
+          <w:rFonts w:ascii="Courier New" w:hAnsi="Courier New" w:cs="Courier New"/>
+        </w:rPr>
+        <w:t>Demand [0,300] (</w:t>
+      </w:r>
+      <w:r>
+        <w:rPr>
+          <w:rFonts w:cstheme="minorHAnsi"/>
+        </w:rPr>
+        <w:t>in our environment, having a full reservoir is always enough for an hourly demand</w:t>
+      </w:r>
+      <w:r>
+        <w:rPr>
+          <w:rFonts w:cstheme="minorHAnsi"/>
+        </w:rPr>
+        <w:t>).</w:t>
+      </w:r>
+      <w:r>
+        <w:rPr>
+          <w:rFonts w:cstheme="minorHAnsi"/>
+        </w:rPr>
+        <w:t xml:space="preserve"> (for part 2 the range is smaller: </w:t>
+      </w:r>
+      <w:r>
+        <w:rPr>
+          <w:rFonts w:ascii="Courier New" w:hAnsi="Courier New" w:cs="Courier New"/>
+        </w:rPr>
+        <w:t>[0,20])</w:t>
+      </w:r>
+    </w:p>
+    <w:p>
+      <w:pPr>
+        <w:bidi w:val="0"/>
+        <w:rPr>
+          <w:rFonts w:cstheme="minorHAnsi"/>
+        </w:rPr>
+      </w:pPr>
+      <w:proofErr w:type="spellStart"/>
+      <w:r>
+        <w:rPr>
+          <w:rFonts w:ascii="Courier New" w:hAnsi="Courier New" w:cs="Courier New"/>
+        </w:rPr>
+        <w:t>Current_time</w:t>
+      </w:r>
+      <w:proofErr w:type="spellEnd"/>
+      <w:r>
+        <w:rPr>
+          <w:rFonts w:ascii="Courier New" w:hAnsi="Courier New" w:cs="Courier New"/>
+        </w:rPr>
+        <w:t xml:space="preserve"> </w:t>
+      </w:r>
+      <w:proofErr w:type="spellStart"/>
+      <w:r>
+        <w:rPr>
+          <w:rFonts w:ascii="Courier New" w:hAnsi="Courier New" w:cs="Courier New"/>
+        </w:rPr>
+        <w:t>E.g</w:t>
+      </w:r>
+      <w:proofErr w:type="spellEnd"/>
+      <w:r>
+        <w:rPr>
+          <w:rFonts w:ascii="Courier New" w:hAnsi="Courier New" w:cs="Courier New"/>
+        </w:rPr>
+        <w:t xml:space="preserve">: [0,167] </w:t>
+      </w:r>
+      <w:r>
+        <w:rPr>
+          <w:rFonts w:cstheme="minorHAnsi"/>
+        </w:rPr>
+        <w:t>The current hour in the cycle (the week)</w:t>
+      </w:r>
+      <w:r>
+        <w:rPr>
+          <w:rFonts w:cstheme="minorHAnsi"/>
+        </w:rPr>
+        <w:t xml:space="preserve"> (for part 2 the range is smaller (24)</w:t>
+      </w:r>
+    </w:p>
+    <w:p>
+      <w:pPr>
+        <w:bidi w:val="0"/>
+        <w:rPr>
+          <w:rFonts w:ascii="Courier New" w:hAnsi="Courier New" w:cs="Courier New"/>
+        </w:rPr>
+      </w:pPr>
+    </w:p>
+    <w:p>
+      <w:pPr>
+        <w:bidi w:val="0"/>
+        <w:rPr>
+          <w:b/>
+          <w:bCs/>
+        </w:rPr>
+      </w:pPr>
+      <w:r>
+        <w:rPr>
+          <w:b/>
+          <w:bCs/>
+        </w:rPr>
+        <w:t>Action Space</w:t>
+      </w:r>
+      <w:r>
+        <w:rPr>
+          <w:b/>
+          <w:bCs/>
+        </w:rPr>
+        <w:t>:</w:t>
+      </w:r>
+    </w:p>
+    <w:p>
+      <w:pPr>
+        <w:bidi w:val="0"/>
+        <w:rPr>
+          <w:rFonts w:ascii="Courier New" w:hAnsi="Courier New" w:cs="Courier New"/>
+        </w:rPr>
+      </w:pPr>
+      <w:proofErr w:type="spellStart"/>
+      <w:r>
+        <w:rPr>
+          <w:rFonts w:ascii="Courier New" w:hAnsi="Courier New" w:cs="Courier New"/>
+        </w:rPr>
+        <w:t>Buy_from_A</w:t>
+      </w:r>
+      <w:proofErr w:type="spellEnd"/>
+      <w:r>
+        <w:rPr>
+          <w:rFonts w:ascii="Courier New" w:hAnsi="Courier New" w:cs="Courier New"/>
+        </w:rPr>
+        <w:t xml:space="preserve"> E.g.: [0,300]</w:t>
+      </w:r>
+      <w:r>
+        <w:rPr>
+          <w:rFonts w:ascii="Courier New" w:hAnsi="Courier New" w:cs="Courier New"/>
+        </w:rPr>
+        <w:t xml:space="preserve"> </w:t>
+      </w:r>
+      <w:r>
+        <w:rPr>
+          <w:rFonts w:cstheme="minorHAnsi"/>
+        </w:rPr>
+        <w:t xml:space="preserve">Volume of purchase from </w:t>
+      </w:r>
+      <w:proofErr w:type="spellStart"/>
+      <w:r>
+        <w:rPr>
+          <w:rFonts w:cstheme="minorHAnsi"/>
+        </w:rPr>
+        <w:t>source</w:t>
+      </w:r>
+      <w:r>
+        <w:rPr>
+          <w:rFonts w:cstheme="minorHAnsi"/>
+        </w:rPr>
+        <w:t>_</w:t>
+      </w:r>
+      <w:r>
+        <w:rPr>
+          <w:rFonts w:cstheme="minorHAnsi"/>
+        </w:rPr>
+        <w:t>A</w:t>
+      </w:r>
+      <w:proofErr w:type="spellEnd"/>
+      <w:r>
+        <w:rPr>
+          <w:rFonts w:cstheme="minorHAnsi"/>
+        </w:rPr>
+        <w:t xml:space="preserve"> in the current time</w:t>
+      </w:r>
+      <w:r>
+        <w:rPr>
+          <w:rFonts w:cstheme="minorHAnsi"/>
+        </w:rPr>
+        <w:t>step</w:t>
+      </w:r>
+      <w:r>
+        <w:rPr>
+          <w:rFonts w:cstheme="minorHAnsi"/>
+        </w:rPr>
+        <w:t>.</w:t>
+      </w:r>
+    </w:p>
+    <w:p>
+      <w:pPr>
+        <w:bidi w:val="0"/>
+        <w:rPr>
+          <w:rFonts w:cstheme="minorHAnsi"/>
+        </w:rPr>
+      </w:pPr>
+      <w:proofErr w:type="spellStart"/>
+      <w:r>
+        <w:rPr>
+          <w:rFonts w:ascii="Courier New" w:hAnsi="Courier New" w:cs="Courier New"/>
+        </w:rPr>
+        <w:t>Buy_from_</w:t>
+      </w:r>
+      <w:r>
+        <w:rPr>
+          <w:rFonts w:ascii="Courier New" w:hAnsi="Courier New" w:cs="Courier New"/>
+        </w:rPr>
+        <w:t>B</w:t>
+      </w:r>
+      <w:proofErr w:type="spellEnd"/>
+      <w:r>
+        <w:rPr>
+          <w:rFonts w:ascii="Courier New" w:hAnsi="Courier New" w:cs="Courier New"/>
+        </w:rPr>
+        <w:t xml:space="preserve"> E.g.:</w:t>
+      </w:r>
+      <w:r>
+        <w:rPr>
+          <w:rFonts w:ascii="Courier New" w:hAnsi="Courier New" w:cs="Courier New"/>
+        </w:rPr>
+        <w:t xml:space="preserve">[0,300] </w:t>
+      </w:r>
+      <w:r>
+        <w:rPr>
+          <w:rFonts w:cstheme="minorHAnsi"/>
+        </w:rPr>
+        <w:t xml:space="preserve">Volume of purchase from </w:t>
+      </w:r>
+      <w:proofErr w:type="spellStart"/>
+      <w:r>
+        <w:rPr>
+          <w:rFonts w:cstheme="minorHAnsi"/>
+        </w:rPr>
+        <w:t>source_B</w:t>
+      </w:r>
+      <w:proofErr w:type="spellEnd"/>
+      <w:r>
+        <w:rPr>
+          <w:rFonts w:cstheme="minorHAnsi"/>
+        </w:rPr>
+        <w:t xml:space="preserve"> in the current timestep</w:t>
+      </w:r>
+      <w:r>
+        <w:rPr>
+          <w:rFonts w:cstheme="minorHAnsi"/>
+        </w:rPr>
+        <w:t>.</w:t>
+      </w:r>
+    </w:p>
+    <w:p>
+      <w:pPr>
+        <w:bidi w:val="0"/>
+        <w:rPr>
+          <w:rFonts w:cstheme="minorHAnsi"/>
+        </w:rPr>
+      </w:pPr>
+    </w:p>
+    <w:p>
+      <w:pPr>
+        <w:bidi w:val="0"/>
+        <w:rPr>
+          <w:rFonts w:cstheme="minorHAnsi"/>
+          <w:b/>
+          <w:bCs/>
+        </w:rPr>
+      </w:pPr>
+      <w:r>
+        <w:rPr>
+          <w:rFonts w:cstheme="minorHAnsi"/>
+          <w:b/>
+          <w:bCs/>
+        </w:rPr>
+        <w:t>Dynamics</w:t>
+      </w:r>
+    </w:p>
+    <w:p>
+      <w:pPr>
+        <w:bidi w:val="0"/>
+        <w:rPr>
+          <w:rFonts w:cstheme="minorHAnsi"/>
+          <w:b/>
+          <w:bCs/>
+        </w:rPr>
+      </w:pPr>
+      <w:r>
+        <w:rPr>
+          <w:rFonts w:cstheme="minorHAnsi"/>
+          <w:b/>
+          <w:bCs/>
+        </w:rPr>
         <w:lastRenderedPageBreak/>
-        <w:t>Discretization</w:t>
-      </w:r>
-      <w:r>
-        <w:t xml:space="preserve"> – The environment </w:t>
-      </w:r>
-      <w:proofErr w:type="gramStart"/>
-      <w:r>
-        <w:t>allow</w:t>
-      </w:r>
-      <w:proofErr w:type="gramEnd"/>
-      <w:r>
-        <w:t xml:space="preserve"> to declare </w:t>
-      </w:r>
-      <w:r>
-        <w:t>that it's Observation Space and/or Actions Space will be discrete. As some RL algorithm, require this.</w:t>
-      </w:r>
-    </w:p>
-    <w:p>
-      <w:pPr>
-        <w:bidi w:val="0"/>
-      </w:pPr>
-      <w:r>
-        <w:rPr>
-          <w:u w:val="single"/>
-        </w:rPr>
-        <w:t>Normalization</w:t>
-      </w:r>
-      <w:r>
-        <w:t xml:space="preserve"> - for the non-discrete </w:t>
-      </w:r>
-      <w:proofErr w:type="spellStart"/>
-      <w:r>
-        <w:t>Obs</w:t>
-      </w:r>
-      <w:proofErr w:type="spellEnd"/>
-      <w:r>
-        <w:t>’</w:t>
-      </w:r>
-      <w:r>
-        <w:t>, and/or Acts</w:t>
-      </w:r>
-      <w:r>
-        <w:t>’</w:t>
-      </w:r>
-      <w:r>
-        <w:t xml:space="preserve"> spaces, there are settings to normalize them. i.e., the observation features vector will have values in [0,1] and the same for the action space.</w:t>
-      </w:r>
-    </w:p>
-    <w:p>
-      <w:pPr>
-        <w:bidi w:val="0"/>
-      </w:pPr>
-    </w:p>
-    <w:p>
-      <w:pPr>
-        <w:bidi w:val="0"/>
-        <w:rPr>
-          <w:b/>
-          <w:bCs/>
-        </w:rPr>
-      </w:pPr>
-      <w:r>
-        <w:rPr>
-          <w:b/>
-          <w:bCs/>
-        </w:rPr>
-        <w:t>State Variables:</w:t>
-      </w:r>
-    </w:p>
-    <w:p>
-      <w:pPr>
-        <w:bidi w:val="0"/>
-        <w:rPr>
-          <w:b/>
-          <w:bCs/>
-        </w:rPr>
-      </w:pPr>
-      <w:r>
-        <w:t xml:space="preserve">The state at </w:t>
-      </w:r>
-      <w:r>
-        <w:rPr>
-          <w:u w:val="single"/>
-        </w:rPr>
-        <w:t>each timestep</w:t>
-      </w:r>
-      <w:r>
-        <w:t xml:space="preserve"> includes five variables, capturing both the internal state of the agent </w:t>
-      </w:r>
-      <w:r>
-        <w:t xml:space="preserve">(water level) </w:t>
-      </w:r>
-      <w:r>
-        <w:t>and the external environment conditions</w:t>
-      </w:r>
-      <w:r>
-        <w:t xml:space="preserve"> (timestep, demand, prices)</w:t>
-      </w:r>
-      <w:r>
-        <w:t>:</w:t>
-      </w:r>
-    </w:p>
-    <w:p>
-      <w:pPr>
-        <w:bidi w:val="0"/>
-      </w:pPr>
-      <w:r>
-        <w:rPr>
-          <w:rFonts w:ascii="Courier New" w:hAnsi="Courier New" w:cs="Courier New"/>
-        </w:rPr>
-        <w:t>MAX_WATER_LEVEL</w:t>
-      </w:r>
-      <w:r>
-        <w:rPr>
-          <w:rFonts w:ascii="Courier New" w:hAnsi="Courier New" w:cs="Courier New"/>
-        </w:rPr>
-        <w:t xml:space="preserve"> = E.G. 300</w:t>
-      </w:r>
-    </w:p>
-    <w:p>
-      <w:pPr>
-        <w:bidi w:val="0"/>
-        <w:rPr>
-          <w:rFonts w:ascii="Courier New" w:hAnsi="Courier New" w:cs="Courier New"/>
-        </w:rPr>
-      </w:pPr>
-      <w:proofErr w:type="spellStart"/>
-      <w:r>
-        <w:rPr>
-          <w:rFonts w:ascii="Courier New" w:hAnsi="Courier New" w:cs="Courier New"/>
-        </w:rPr>
-        <w:t>W</w:t>
-      </w:r>
-      <w:r>
-        <w:rPr>
-          <w:rFonts w:ascii="Courier New" w:hAnsi="Courier New" w:cs="Courier New"/>
-        </w:rPr>
-        <w:t>ater_level</w:t>
-      </w:r>
-      <w:proofErr w:type="spellEnd"/>
-      <w:r>
-        <w:rPr>
-          <w:rFonts w:ascii="Courier New" w:hAnsi="Courier New" w:cs="Courier New"/>
-        </w:rPr>
-        <w:t>:</w:t>
-      </w:r>
-      <w:r>
-        <w:rPr>
-          <w:rFonts w:ascii="Courier New" w:hAnsi="Courier New" w:cs="Courier New"/>
-        </w:rPr>
-        <w:t xml:space="preserve"> [0,</w:t>
-      </w:r>
-      <w:r>
-        <w:rPr>
-          <w:rFonts w:ascii="Courier New" w:hAnsi="Courier New" w:cs="Courier New"/>
-        </w:rPr>
-        <w:t xml:space="preserve"> </w:t>
-      </w:r>
-      <w:r>
-        <w:rPr>
-          <w:rFonts w:ascii="Courier New" w:hAnsi="Courier New" w:cs="Courier New"/>
-        </w:rPr>
-        <w:t>MAX_WATER_LEVEL</w:t>
-      </w:r>
-      <w:r>
-        <w:rPr>
-          <w:rFonts w:ascii="Courier New" w:hAnsi="Courier New" w:cs="Courier New"/>
-        </w:rPr>
-        <w:t>]</w:t>
-      </w:r>
-    </w:p>
-    <w:p>
-      <w:pPr>
-        <w:bidi w:val="0"/>
-        <w:rPr>
-          <w:rFonts w:ascii="Courier New" w:hAnsi="Courier New" w:cs="Courier New"/>
-        </w:rPr>
-      </w:pPr>
-      <w:proofErr w:type="spellStart"/>
-      <w:r>
-        <w:rPr>
-          <w:rFonts w:ascii="Courier New" w:hAnsi="Courier New" w:cs="Courier New"/>
-        </w:rPr>
-        <w:t>Price_A</w:t>
-      </w:r>
-      <w:proofErr w:type="spellEnd"/>
-      <w:r>
-        <w:rPr>
-          <w:rFonts w:ascii="Courier New" w:hAnsi="Courier New" w:cs="Courier New"/>
-        </w:rPr>
-        <w:t xml:space="preserve"> E.g.: [1,2] </w:t>
-      </w:r>
-      <w:r>
-        <w:rPr>
-          <w:rFonts w:cstheme="minorHAnsi"/>
-        </w:rPr>
-        <w:t>(The base price of source A</w:t>
-      </w:r>
-      <w:r>
-        <w:rPr>
-          <w:rFonts w:cstheme="minorHAnsi"/>
-        </w:rPr>
-        <w:t>, For part 3</w:t>
-      </w:r>
-      <w:r>
-        <w:rPr>
-          <w:rFonts w:cstheme="minorHAnsi"/>
-        </w:rPr>
-        <w:t>)</w:t>
-      </w:r>
-    </w:p>
-    <w:p>
-      <w:pPr>
-        <w:bidi w:val="0"/>
-        <w:rPr>
-          <w:rFonts w:cstheme="minorHAnsi"/>
-        </w:rPr>
-      </w:pPr>
-      <w:proofErr w:type="spellStart"/>
-      <w:r>
-        <w:rPr>
-          <w:rFonts w:ascii="Courier New" w:hAnsi="Courier New" w:cs="Courier New"/>
-        </w:rPr>
-        <w:t>Price_b</w:t>
-      </w:r>
-      <w:proofErr w:type="spellEnd"/>
-      <w:r>
-        <w:rPr>
-          <w:rFonts w:ascii="Courier New" w:hAnsi="Courier New" w:cs="Courier New"/>
-        </w:rPr>
-        <w:t xml:space="preserve"> E.g.: [1.5,3] (</w:t>
-      </w:r>
-      <w:r>
-        <w:rPr>
-          <w:rFonts w:cstheme="minorHAnsi"/>
-        </w:rPr>
-        <w:t>The base price of source B</w:t>
-      </w:r>
-      <w:r>
-        <w:rPr>
-          <w:rFonts w:cstheme="minorHAnsi"/>
-        </w:rPr>
-        <w:t xml:space="preserve">, </w:t>
-      </w:r>
-      <w:r>
-        <w:rPr>
-          <w:rFonts w:cstheme="minorHAnsi"/>
-        </w:rPr>
-        <w:t>For part 3</w:t>
-      </w:r>
-      <w:r>
-        <w:rPr>
-          <w:rFonts w:cstheme="minorHAnsi"/>
-        </w:rPr>
-        <w:t>)</w:t>
-      </w:r>
-    </w:p>
-    <w:p>
-      <w:pPr>
-        <w:bidi w:val="0"/>
-        <w:rPr>
-          <w:rFonts w:cstheme="minorHAnsi"/>
-        </w:rPr>
-      </w:pPr>
-      <w:r>
-        <w:rPr>
-          <w:rFonts w:ascii="Courier New" w:hAnsi="Courier New" w:cs="Courier New"/>
-        </w:rPr>
-        <w:t>Demand [0,300] (</w:t>
-      </w:r>
-      <w:r>
-        <w:rPr>
-          <w:rFonts w:cstheme="minorHAnsi"/>
-        </w:rPr>
-        <w:t>in our environment, having a full reservoir is always enough for an hourly demand</w:t>
-      </w:r>
-      <w:r>
-        <w:rPr>
-          <w:rFonts w:cstheme="minorHAnsi"/>
-        </w:rPr>
-        <w:t>).</w:t>
-      </w:r>
-      <w:r>
-        <w:rPr>
-          <w:rFonts w:cstheme="minorHAnsi"/>
-        </w:rPr>
-        <w:t xml:space="preserve"> (for part 2 the range is smaller: </w:t>
-      </w:r>
-      <w:r>
-        <w:rPr>
-          <w:rFonts w:ascii="Courier New" w:hAnsi="Courier New" w:cs="Courier New"/>
-        </w:rPr>
-        <w:t>[0,</w:t>
-      </w:r>
-      <w:r>
-        <w:rPr>
-          <w:rFonts w:ascii="Courier New" w:hAnsi="Courier New" w:cs="Courier New"/>
-        </w:rPr>
-        <w:t>20</w:t>
-      </w:r>
-      <w:r>
-        <w:rPr>
-          <w:rFonts w:ascii="Courier New" w:hAnsi="Courier New" w:cs="Courier New"/>
-        </w:rPr>
-        <w:t>]</w:t>
-      </w:r>
-      <w:r>
-        <w:rPr>
-          <w:rFonts w:ascii="Courier New" w:hAnsi="Courier New" w:cs="Courier New"/>
-        </w:rPr>
-        <w:t>)</w:t>
-      </w:r>
-    </w:p>
-    <w:p>
-      <w:pPr>
-        <w:bidi w:val="0"/>
-        <w:rPr>
-          <w:rFonts w:cstheme="minorHAnsi"/>
-        </w:rPr>
-      </w:pPr>
-      <w:proofErr w:type="spellStart"/>
-      <w:r>
-        <w:rPr>
-          <w:rFonts w:ascii="Courier New" w:hAnsi="Courier New" w:cs="Courier New"/>
-        </w:rPr>
-        <w:t>Current_time</w:t>
-      </w:r>
-      <w:proofErr w:type="spellEnd"/>
-      <w:r>
-        <w:rPr>
-          <w:rFonts w:ascii="Courier New" w:hAnsi="Courier New" w:cs="Courier New"/>
-        </w:rPr>
-        <w:t xml:space="preserve"> </w:t>
-      </w:r>
-      <w:proofErr w:type="spellStart"/>
-      <w:r>
-        <w:rPr>
-          <w:rFonts w:ascii="Courier New" w:hAnsi="Courier New" w:cs="Courier New"/>
-        </w:rPr>
-        <w:t>E.g</w:t>
-      </w:r>
-      <w:proofErr w:type="spellEnd"/>
-      <w:r>
-        <w:rPr>
-          <w:rFonts w:ascii="Courier New" w:hAnsi="Courier New" w:cs="Courier New"/>
-        </w:rPr>
-        <w:t xml:space="preserve">: [0,167] </w:t>
-      </w:r>
-      <w:r>
-        <w:rPr>
-          <w:rFonts w:cstheme="minorHAnsi"/>
-        </w:rPr>
-        <w:t>The current hour in the cycle (the week)</w:t>
-      </w:r>
-      <w:r>
-        <w:rPr>
-          <w:rFonts w:cstheme="minorHAnsi"/>
-        </w:rPr>
-        <w:t xml:space="preserve"> (for part 2 the range is smaller (24)</w:t>
-      </w:r>
-    </w:p>
-    <w:p>
-      <w:pPr>
-        <w:bidi w:val="0"/>
-        <w:rPr>
-          <w:rFonts w:ascii="Courier New" w:hAnsi="Courier New" w:cs="Courier New"/>
-        </w:rPr>
-      </w:pPr>
-    </w:p>
-    <w:p>
-      <w:pPr>
-        <w:bidi w:val="0"/>
-        <w:rPr>
-          <w:b/>
-          <w:bCs/>
-        </w:rPr>
-      </w:pPr>
-      <w:r>
-        <w:rPr>
-          <w:b/>
-          <w:bCs/>
-        </w:rPr>
-        <w:t>Action Space</w:t>
-      </w:r>
-      <w:r>
-        <w:rPr>
-          <w:b/>
-          <w:bCs/>
-        </w:rPr>
-        <w:t>:</w:t>
-      </w:r>
-    </w:p>
-    <w:p>
-      <w:pPr>
-        <w:bidi w:val="0"/>
-        <w:rPr>
-          <w:rFonts w:ascii="Courier New" w:hAnsi="Courier New" w:cs="Courier New"/>
-        </w:rPr>
-      </w:pPr>
-      <w:proofErr w:type="spellStart"/>
-      <w:r>
-        <w:rPr>
-          <w:rFonts w:ascii="Courier New" w:hAnsi="Courier New" w:cs="Courier New"/>
-        </w:rPr>
-        <w:t>Buy_from_A</w:t>
-      </w:r>
-      <w:proofErr w:type="spellEnd"/>
-      <w:r>
-        <w:rPr>
-          <w:rFonts w:ascii="Courier New" w:hAnsi="Courier New" w:cs="Courier New"/>
-        </w:rPr>
-        <w:t xml:space="preserve"> E.g.: [0,300]</w:t>
-      </w:r>
-      <w:r>
-        <w:rPr>
-          <w:rFonts w:ascii="Courier New" w:hAnsi="Courier New" w:cs="Courier New"/>
-        </w:rPr>
-        <w:t xml:space="preserve"> </w:t>
-      </w:r>
-      <w:r>
-        <w:rPr>
-          <w:rFonts w:cstheme="minorHAnsi"/>
-        </w:rPr>
-        <w:t xml:space="preserve">Volume of purchase from </w:t>
-      </w:r>
-      <w:proofErr w:type="spellStart"/>
-      <w:r>
-        <w:rPr>
-          <w:rFonts w:cstheme="minorHAnsi"/>
-        </w:rPr>
-        <w:t>source</w:t>
-      </w:r>
-      <w:r>
-        <w:rPr>
-          <w:rFonts w:cstheme="minorHAnsi"/>
-        </w:rPr>
-        <w:t>_</w:t>
-      </w:r>
-      <w:r>
-        <w:rPr>
-          <w:rFonts w:cstheme="minorHAnsi"/>
-        </w:rPr>
-        <w:t>A</w:t>
-      </w:r>
-      <w:proofErr w:type="spellEnd"/>
-      <w:r>
-        <w:rPr>
-          <w:rFonts w:cstheme="minorHAnsi"/>
-        </w:rPr>
-        <w:t xml:space="preserve"> in the current time</w:t>
-      </w:r>
-      <w:r>
-        <w:rPr>
-          <w:rFonts w:cstheme="minorHAnsi"/>
-        </w:rPr>
-        <w:t>step</w:t>
-      </w:r>
-      <w:r>
-        <w:rPr>
-          <w:rFonts w:cstheme="minorHAnsi"/>
-        </w:rPr>
-        <w:t>.</w:t>
-      </w:r>
-    </w:p>
-    <w:p>
-      <w:pPr>
-        <w:bidi w:val="0"/>
-        <w:rPr>
-          <w:rFonts w:cstheme="minorHAnsi"/>
-        </w:rPr>
-      </w:pPr>
-      <w:proofErr w:type="spellStart"/>
-      <w:r>
-        <w:rPr>
-          <w:rFonts w:ascii="Courier New" w:hAnsi="Courier New" w:cs="Courier New"/>
-        </w:rPr>
-        <w:t>Buy_from_</w:t>
-      </w:r>
-      <w:r>
-        <w:rPr>
-          <w:rFonts w:ascii="Courier New" w:hAnsi="Courier New" w:cs="Courier New"/>
-        </w:rPr>
-        <w:t>B</w:t>
-      </w:r>
-      <w:proofErr w:type="spellEnd"/>
-      <w:r>
-        <w:rPr>
-          <w:rFonts w:ascii="Courier New" w:hAnsi="Courier New" w:cs="Courier New"/>
-        </w:rPr>
-        <w:t xml:space="preserve"> </w:t>
-      </w:r>
-      <w:proofErr w:type="gramStart"/>
-      <w:r>
-        <w:rPr>
-          <w:rFonts w:ascii="Courier New" w:hAnsi="Courier New" w:cs="Courier New"/>
-        </w:rPr>
-        <w:t>E.g.:</w:t>
-      </w:r>
-      <w:r>
-        <w:rPr>
-          <w:rFonts w:ascii="Courier New" w:hAnsi="Courier New" w:cs="Courier New"/>
-        </w:rPr>
-        <w:t>[</w:t>
-      </w:r>
-      <w:proofErr w:type="gramEnd"/>
-      <w:r>
-        <w:rPr>
-          <w:rFonts w:ascii="Courier New" w:hAnsi="Courier New" w:cs="Courier New"/>
-        </w:rPr>
-        <w:t xml:space="preserve">0,300] </w:t>
-      </w:r>
-      <w:r>
-        <w:rPr>
-          <w:rFonts w:cstheme="minorHAnsi"/>
-        </w:rPr>
-        <w:t xml:space="preserve">Volume of purchase from </w:t>
-      </w:r>
-      <w:proofErr w:type="spellStart"/>
-      <w:r>
-        <w:rPr>
-          <w:rFonts w:cstheme="minorHAnsi"/>
-        </w:rPr>
-        <w:t>source_B</w:t>
-      </w:r>
-      <w:proofErr w:type="spellEnd"/>
-      <w:r>
-        <w:rPr>
-          <w:rFonts w:cstheme="minorHAnsi"/>
-        </w:rPr>
-        <w:t xml:space="preserve"> in the current timestep</w:t>
-      </w:r>
-      <w:r>
-        <w:rPr>
-          <w:rFonts w:cstheme="minorHAnsi"/>
-        </w:rPr>
-        <w:t>.</w:t>
-      </w:r>
-    </w:p>
-    <w:p>
-      <w:pPr>
-        <w:bidi w:val="0"/>
-        <w:rPr>
-          <w:rFonts w:cstheme="minorHAnsi"/>
-        </w:rPr>
-      </w:pPr>
-    </w:p>
-    <w:p>
-      <w:pPr>
-        <w:bidi w:val="0"/>
-        <w:rPr>
-          <w:rFonts w:cstheme="minorHAnsi"/>
-          <w:b/>
-          <w:bCs/>
-        </w:rPr>
-      </w:pPr>
-      <w:r>
-        <w:rPr>
-          <w:rFonts w:cstheme="minorHAnsi"/>
-          <w:b/>
-          <w:bCs/>
-        </w:rPr>
-        <w:t>Dynamics</w:t>
-      </w:r>
-    </w:p>
-    <w:p>
-      <w:pPr>
-        <w:bidi w:val="0"/>
-        <w:rPr>
-          <w:rFonts w:cstheme="minorHAnsi"/>
-          <w:b/>
-          <w:bCs/>
-        </w:rPr>
-      </w:pPr>
-      <w:r>
-        <w:rPr>
-          <w:rFonts w:cstheme="minorHAnsi"/>
-          <w:b/>
-          <w:bCs/>
-        </w:rPr>
         <w:t>The price function:</w:t>
       </w:r>
     </w:p>
@@ -1131,21 +1193,7 @@
         <w:rPr>
           <w:rFonts w:cstheme="minorHAnsi"/>
         </w:rPr>
-        <w:t xml:space="preserve">Takes a base price for a water </w:t>
-      </w:r>
-      <w:proofErr w:type="gramStart"/>
-      <w:r>
-        <w:rPr>
-          <w:rFonts w:cstheme="minorHAnsi"/>
-        </w:rPr>
-        <w:t>source, and</w:t>
-      </w:r>
-      <w:proofErr w:type="gramEnd"/>
-      <w:r>
-        <w:rPr>
-          <w:rFonts w:cstheme="minorHAnsi"/>
-        </w:rPr>
-        <w:t xml:space="preserve"> insert to a non-linear function. For part 2:</w:t>
+        <w:t>Takes a base price for a water source, and insert to a non-linear function. For part 2:</w:t>
       </w:r>
     </w:p>
     <w:p>
@@ -1241,24 +1289,13 @@
         <w:rPr>
           <w:rFonts w:eastAsiaTheme="minorEastAsia" w:cstheme="minorHAnsi"/>
         </w:rPr>
-        <w:t xml:space="preserve"> dictated </w:t>
-      </w:r>
-      <w:proofErr w:type="gramStart"/>
-      <w:r>
-        <w:rPr>
-          <w:rFonts w:eastAsiaTheme="minorEastAsia" w:cstheme="minorHAnsi"/>
-        </w:rPr>
-        <w:t>buy</w:t>
-      </w:r>
-      <w:proofErr w:type="gramEnd"/>
-      <w:r>
-        <w:rPr>
-          <w:rFonts w:eastAsiaTheme="minorEastAsia" w:cstheme="minorHAnsi"/>
-        </w:rPr>
-        <w:t xml:space="preserve"> a large penalty price for not meeting a demand.</w:t>
+        <w:t xml:space="preserve"> dictated buy a large penalty price for not meeting a demand.</w:t>
       </w:r>
       <m:oMath>
         <m:r>
+          <m:rPr>
+            <m:sty m:val="p"/>
+          </m:rPr>
           <w:rPr>
             <w:rFonts w:ascii="Cambria Math" w:eastAsiaTheme="minorEastAsia" w:hAnsi="Cambria Math" w:cstheme="minorHAnsi"/>
           </w:rPr>
@@ -1453,7 +1490,6 @@
         <w:rPr>
           <w:rFonts w:eastAsiaTheme="minorEastAsia" w:cstheme="minorHAnsi"/>
         </w:rPr>
-        <w:lastRenderedPageBreak/>
         <w:t>(</w:t>
       </w:r>
       <w:r>
@@ -1504,21 +1540,7 @@
         <w:rPr>
           <w:rFonts w:cstheme="minorHAnsi"/>
         </w:rPr>
-        <w:t xml:space="preserve">the agents will </w:t>
-      </w:r>
-      <w:proofErr w:type="gramStart"/>
-      <w:r>
-        <w:rPr>
-          <w:rFonts w:cstheme="minorHAnsi"/>
-        </w:rPr>
-        <w:t>the try</w:t>
-      </w:r>
-      <w:proofErr w:type="gramEnd"/>
-      <w:r>
-        <w:rPr>
-          <w:rFonts w:cstheme="minorHAnsi"/>
-        </w:rPr>
-        <w:t xml:space="preserve"> to </w:t>
+        <w:t xml:space="preserve">the agents will the try to </w:t>
       </w:r>
       <w:r>
         <w:rPr>
@@ -1530,33 +1552,20 @@
         <w:rPr>
           <w:rFonts w:cstheme="minorHAnsi"/>
         </w:rPr>
-        <w:t xml:space="preserve">it by minimizing </w:t>
-      </w:r>
-      <w:proofErr w:type="gramStart"/>
-      <w:r>
-        <w:rPr>
-          <w:rFonts w:cstheme="minorHAnsi"/>
-        </w:rPr>
-        <w:t>it's</w:t>
-      </w:r>
-      <w:proofErr w:type="gramEnd"/>
-      <w:r>
-        <w:rPr>
-          <w:rFonts w:cstheme="minorHAnsi"/>
-        </w:rPr>
-        <w:t xml:space="preserve"> expenses.</w:t>
-      </w:r>
-    </w:p>
-    <w:p>
-      <w:pPr>
-        <w:bidi w:val="0"/>
-        <w:rPr>
-          <w:rFonts w:cstheme="minorHAnsi"/>
-        </w:rPr>
-      </w:pPr>
-      <w:r>
-        <w:rPr>
-          <w:rFonts w:cstheme="minorHAnsi"/>
+        <w:t>it by minimizing it's expenses.</w:t>
+      </w:r>
+    </w:p>
+    <w:p>
+      <w:pPr>
+        <w:bidi w:val="0"/>
+        <w:rPr>
+          <w:rFonts w:cstheme="minorHAnsi"/>
+        </w:rPr>
+      </w:pPr>
+      <w:r>
+        <w:rPr>
+          <w:rFonts w:cstheme="minorHAnsi"/>
+          <w:noProof/>
         </w:rPr>
         <w:drawing>
           <wp:anchor distT="0" distB="0" distL="114300" distR="114300" simplePos="0" relativeHeight="251659264" behindDoc="1" locked="0" layoutInCell="1" allowOverlap="1" wp14:anchorId="2E23CD30" wp14:editId="41C99B1E">
@@ -1630,7 +1639,6 @@
           <w:rFonts w:cstheme="minorHAnsi"/>
         </w:rPr>
       </w:pPr>
-      <w:proofErr w:type="gramStart"/>
       <w:r>
         <w:rPr>
           <w:rFonts w:cstheme="minorHAnsi"/>
@@ -1641,14 +1649,7 @@
         <w:rPr>
           <w:rFonts w:cstheme="minorHAnsi"/>
         </w:rPr>
-        <w:t>(</w:t>
-      </w:r>
-      <w:proofErr w:type="gramEnd"/>
-      <w:r>
-        <w:rPr>
-          <w:rFonts w:cstheme="minorHAnsi"/>
-        </w:rPr>
-        <w:t>Cycle)</w:t>
+        <w:t>(Cycle)</w:t>
       </w:r>
       <w:r>
         <w:rPr>
@@ -1674,21 +1675,7 @@
         <w:rPr>
           <w:rFonts w:cstheme="minorHAnsi"/>
         </w:rPr>
-        <w:t xml:space="preserve">As stated earlier, each hourly demand is a normal random variable with a different </w:t>
-      </w:r>
-      <w:proofErr w:type="gramStart"/>
-      <w:r>
-        <w:rPr>
-          <w:rFonts w:cstheme="minorHAnsi"/>
-        </w:rPr>
-        <w:t>mean</w:t>
-      </w:r>
-      <w:proofErr w:type="gramEnd"/>
-      <w:r>
-        <w:rPr>
-          <w:rFonts w:cstheme="minorHAnsi"/>
-        </w:rPr>
-        <w:t xml:space="preserve"> and the same variance.</w:t>
+        <w:t>As stated earlier, each hourly demand is a normal random variable with a different mean and the same variance.</w:t>
       </w:r>
       <w:r>
         <w:rPr>
@@ -1715,187 +1702,10 @@
     </w:p>
     <w:p>
       <w:pPr>
-        <w:bidi w:val="0"/>
-        <w:rPr>
-          <w:rFonts w:cstheme="minorHAnsi"/>
-        </w:rPr>
-      </w:pPr>
-    </w:p>
-    <w:p>
-      <w:pPr>
-        <w:bidi w:val="0"/>
-        <w:rPr>
-          <w:rFonts w:cstheme="minorHAnsi"/>
-        </w:rPr>
-      </w:pPr>
-    </w:p>
-    <w:p>
-      <w:pPr>
-        <w:bidi w:val="0"/>
-        <w:rPr>
-          <w:rFonts w:cstheme="minorHAnsi"/>
-        </w:rPr>
-      </w:pPr>
-    </w:p>
-    <w:p>
-      <w:pPr>
-        <w:bidi w:val="0"/>
-        <w:rPr>
-          <w:rFonts w:cstheme="minorHAnsi"/>
-        </w:rPr>
-      </w:pPr>
-    </w:p>
-    <w:p>
-      <w:pPr>
-        <w:bidi w:val="0"/>
-        <w:rPr>
-          <w:rFonts w:cstheme="minorHAnsi"/>
-        </w:rPr>
-      </w:pPr>
-    </w:p>
-    <w:p>
-      <w:pPr>
-        <w:bidi w:val="0"/>
-        <w:rPr>
-          <w:rFonts w:cstheme="minorHAnsi"/>
-        </w:rPr>
-      </w:pPr>
-    </w:p>
-    <w:p>
-      <w:pPr>
-        <w:bidi w:val="0"/>
-        <w:rPr>
-          <w:rFonts w:cstheme="minorHAnsi"/>
-        </w:rPr>
-      </w:pPr>
-    </w:p>
-    <w:p>
-      <w:pPr>
-        <w:bidi w:val="0"/>
-        <w:rPr>
-          <w:rFonts w:cstheme="minorHAnsi"/>
-        </w:rPr>
-      </w:pPr>
-    </w:p>
-    <w:p>
-      <w:pPr>
-        <w:bidi w:val="0"/>
-        <w:rPr>
-          <w:rFonts w:cstheme="minorHAnsi"/>
-        </w:rPr>
-      </w:pPr>
-    </w:p>
-    <w:p>
-      <w:pPr>
-        <w:bidi w:val="0"/>
-        <w:rPr>
-          <w:rFonts w:cstheme="minorHAnsi"/>
-        </w:rPr>
-      </w:pPr>
-    </w:p>
-    <w:p>
-      <w:pPr>
-        <w:bidi w:val="0"/>
-        <w:rPr>
-          <w:rFonts w:cstheme="minorHAnsi"/>
-        </w:rPr>
-      </w:pPr>
-    </w:p>
-    <w:p>
-      <w:pPr>
-        <w:bidi w:val="0"/>
-        <w:rPr>
-          <w:rFonts w:cstheme="minorHAnsi"/>
-        </w:rPr>
-      </w:pPr>
-    </w:p>
-    <w:p>
-      <w:pPr>
-        <w:bidi w:val="0"/>
-        <w:rPr>
-          <w:rFonts w:cstheme="minorHAnsi"/>
-        </w:rPr>
-      </w:pPr>
-    </w:p>
-    <w:p>
-      <w:pPr>
-        <w:bidi w:val="0"/>
-        <w:rPr>
-          <w:rFonts w:cstheme="minorHAnsi"/>
-        </w:rPr>
-      </w:pPr>
-    </w:p>
-    <w:p>
-      <w:pPr>
-        <w:bidi w:val="0"/>
-        <w:rPr>
-          <w:rFonts w:cstheme="minorHAnsi"/>
-        </w:rPr>
-      </w:pPr>
-    </w:p>
-    <w:p>
-      <w:pPr>
-        <w:bidi w:val="0"/>
-        <w:rPr>
-          <w:rFonts w:cstheme="minorHAnsi"/>
-        </w:rPr>
-      </w:pPr>
-    </w:p>
-    <w:p>
-      <w:pPr>
-        <w:bidi w:val="0"/>
-        <w:rPr>
-          <w:rFonts w:cstheme="minorHAnsi"/>
-        </w:rPr>
-      </w:pPr>
-    </w:p>
-    <w:p>
-      <w:pPr>
-        <w:bidi w:val="0"/>
-        <w:rPr>
-          <w:rFonts w:cstheme="minorHAnsi"/>
-        </w:rPr>
-      </w:pPr>
-    </w:p>
-    <w:p>
-      <w:pPr>
-        <w:bidi w:val="0"/>
-        <w:rPr>
-          <w:rFonts w:cstheme="minorHAnsi"/>
-        </w:rPr>
-      </w:pPr>
-    </w:p>
-    <w:p>
-      <w:pPr>
-        <w:bidi w:val="0"/>
-        <w:rPr>
-          <w:rFonts w:cstheme="minorHAnsi"/>
-        </w:rPr>
-      </w:pPr>
-    </w:p>
-    <w:p>
-      <w:pPr>
-        <w:bidi w:val="0"/>
-        <w:rPr>
-          <w:rFonts w:cstheme="minorHAnsi"/>
-        </w:rPr>
-      </w:pPr>
-    </w:p>
-    <w:p>
-      <w:pPr>
-        <w:bidi w:val="0"/>
-        <w:rPr>
-          <w:rFonts w:cstheme="minorHAnsi"/>
-        </w:rPr>
-      </w:pPr>
-    </w:p>
-    <w:p>
-      <w:pPr>
         <w:pStyle w:val="Heading2"/>
         <w:bidi w:val="0"/>
       </w:pPr>
       <w:r>
-        <w:lastRenderedPageBreak/>
         <w:t>Part 2 Training and evaluation results with Gymnasium models:</w:t>
       </w:r>
     </w:p>
@@ -1934,19 +1744,7 @@
         <w:rPr>
           <w:rFonts w:cstheme="minorHAnsi"/>
         </w:rPr>
-        <w:t xml:space="preserve">models </w:t>
-      </w:r>
-      <w:r>
-        <w:rPr>
-          <w:rFonts w:cstheme="minorHAnsi"/>
-        </w:rPr>
-        <w:t>each for 200,000 steps</w:t>
-      </w:r>
-      <w:r>
-        <w:rPr>
-          <w:rFonts w:cstheme="minorHAnsi"/>
-        </w:rPr>
-        <w:t xml:space="preserve"> (in the </w:t>
+        <w:t xml:space="preserve">models each for 200,000 steps (in the </w:t>
       </w:r>
       <w:proofErr w:type="spellStart"/>
       <w:r>
@@ -1984,21 +1782,7 @@
         <w:rPr>
           <w:rFonts w:cstheme="minorHAnsi"/>
         </w:rPr>
-        <w:t xml:space="preserve">convergence pattern at about this </w:t>
-      </w:r>
-      <w:proofErr w:type="gramStart"/>
-      <w:r>
-        <w:rPr>
-          <w:rFonts w:cstheme="minorHAnsi"/>
-        </w:rPr>
-        <w:t>amount</w:t>
-      </w:r>
-      <w:proofErr w:type="gramEnd"/>
-      <w:r>
-        <w:rPr>
-          <w:rFonts w:cstheme="minorHAnsi"/>
-        </w:rPr>
-        <w:t xml:space="preserve"> of steps) </w:t>
+        <w:t xml:space="preserve">convergence pattern at about this amount of steps) </w:t>
       </w:r>
       <w:r>
         <w:rPr>
@@ -2035,6 +1819,7 @@
       <w:r>
         <w:rPr>
           <w:rFonts w:cstheme="minorHAnsi"/>
+          <w:noProof/>
         </w:rPr>
         <w:drawing>
           <wp:anchor distT="0" distB="0" distL="114300" distR="114300" simplePos="0" relativeHeight="251662336" behindDoc="1" locked="0" layoutInCell="1" allowOverlap="1" wp14:anchorId="34D6B5EE" wp14:editId="4ED52A41">
@@ -2104,21 +1889,7 @@
         <w:rPr>
           <w:rFonts w:cstheme="minorHAnsi"/>
         </w:rPr>
-        <w:t xml:space="preserve">Reward </w:t>
-      </w:r>
-      <w:proofErr w:type="gramStart"/>
-      <w:r>
-        <w:rPr>
-          <w:rFonts w:cstheme="minorHAnsi"/>
-        </w:rPr>
-        <w:t>over time</w:t>
-      </w:r>
-      <w:proofErr w:type="gramEnd"/>
-      <w:r>
-        <w:rPr>
-          <w:rFonts w:cstheme="minorHAnsi"/>
-        </w:rPr>
-        <w:t>:</w:t>
+        <w:t>Reward over time:</w:t>
       </w:r>
       <w:r>
         <w:rPr>
@@ -2145,6 +1916,7 @@
       <w:r>
         <w:rPr>
           <w:rFonts w:cstheme="minorHAnsi"/>
+          <w:noProof/>
         </w:rPr>
         <w:drawing>
           <wp:inline distT="0" distB="0" distL="0" distR="0" wp14:anchorId="42E6950A" wp14:editId="2439F44D">
@@ -2195,6 +1967,7 @@
       <w:r>
         <w:rPr>
           <w:rFonts w:cstheme="minorHAnsi"/>
+          <w:noProof/>
         </w:rPr>
         <w:drawing>
           <wp:anchor distT="0" distB="0" distL="114300" distR="114300" simplePos="0" relativeHeight="251664384" behindDoc="1" locked="0" layoutInCell="1" allowOverlap="1" wp14:anchorId="5F1E5F34" wp14:editId="38F36CEE">
@@ -2264,16 +2037,8 @@
         <w:rPr>
           <w:rFonts w:cstheme="minorHAnsi"/>
         </w:rPr>
-        <w:t xml:space="preserve">Actual </w:t>
-      </w:r>
-      <w:proofErr w:type="gramStart"/>
-      <w:r>
-        <w:rPr>
-          <w:rFonts w:cstheme="minorHAnsi"/>
-        </w:rPr>
-        <w:t>Expense(</w:t>
-      </w:r>
-      <w:proofErr w:type="gramEnd"/>
+        <w:t>Actual Expense(</w:t>
+      </w:r>
       <w:r>
         <w:rPr>
           <w:rFonts w:cstheme="minorHAnsi"/>
@@ -2304,28 +2069,22 @@
           <w:b/>
           <w:bCs/>
         </w:rPr>
-        <w:t>(2</w:t>
-      </w:r>
-      <w:r>
-        <w:rPr>
-          <w:rFonts w:cstheme="minorHAnsi"/>
-          <w:b/>
-          <w:bCs/>
-        </w:rPr>
-        <w:t>)</w:t>
-      </w:r>
-    </w:p>
-    <w:p>
-      <w:pPr>
-        <w:bidi w:val="0"/>
-        <w:rPr>
-          <w:rFonts w:cstheme="minorHAnsi"/>
-        </w:rPr>
-      </w:pPr>
-      <w:r>
-        <w:rPr>
-          <w:rFonts w:cstheme="minorHAnsi"/>
-        </w:rPr>
+        <w:t>(2)</w:t>
+      </w:r>
+    </w:p>
+    <w:p>
+      <w:pPr>
+        <w:bidi w:val="0"/>
+        <w:rPr>
+          <w:rFonts w:cstheme="minorHAnsi"/>
+        </w:rPr>
+      </w:pPr>
+      <w:r>
+        <w:rPr>
+          <w:rFonts w:cstheme="minorHAnsi"/>
+          <w:noProof/>
+        </w:rPr>
+        <w:lastRenderedPageBreak/>
         <w:drawing>
           <wp:inline distT="0" distB="0" distL="0" distR="0" wp14:anchorId="04D91761" wp14:editId="36074E23">
             <wp:extent cx="5274310" cy="2051050"/>
@@ -2373,6 +2132,7 @@
       <w:r>
         <w:rPr>
           <w:rFonts w:cstheme="minorHAnsi"/>
+          <w:noProof/>
         </w:rPr>
         <w:drawing>
           <wp:anchor distT="0" distB="0" distL="114300" distR="114300" simplePos="0" relativeHeight="251666432" behindDoc="1" locked="0" layoutInCell="1" allowOverlap="1" wp14:anchorId="251BCA2E" wp14:editId="2AF764A4">
@@ -2544,9 +2304,10 @@
       <w:r>
         <w:rPr>
           <w:rFonts w:cstheme="minorHAnsi"/>
+          <w:noProof/>
         </w:rPr>
         <w:drawing>
-          <wp:inline distT="0" distB="0" distL="0" distR="0" wp14:anchorId="47B62660" wp14:editId="28850915">
+          <wp:inline distT="0" distB="0" distL="0" distR="0" wp14:anchorId="47B62660" wp14:editId="6BAD9D64">
             <wp:extent cx="5274310" cy="1772285"/>
             <wp:effectExtent l="0" t="0" r="2540" b="0"/>
             <wp:docPr id="1194355374" name="Picture 1"/>
@@ -2606,8 +2367,8 @@
       <w:r>
         <w:rPr>
           <w:rFonts w:cstheme="minorHAnsi"/>
-        </w:rPr>
-        <w:lastRenderedPageBreak/>
+          <w:noProof/>
+        </w:rPr>
         <w:drawing>
           <wp:anchor distT="0" distB="0" distL="114300" distR="114300" simplePos="0" relativeHeight="251671552" behindDoc="1" locked="0" layoutInCell="1" allowOverlap="1" wp14:anchorId="354E85EE" wp14:editId="7E8D7962">
             <wp:simplePos x="0" y="0"/>
@@ -2758,6 +2519,7 @@
       <w:r>
         <w:rPr>
           <w:rFonts w:cstheme="minorHAnsi"/>
+          <w:noProof/>
         </w:rPr>
         <w:drawing>
           <wp:inline distT="0" distB="0" distL="0" distR="0" wp14:anchorId="4666B3AF" wp14:editId="679B4E24">
@@ -2896,6 +2658,7 @@
       <w:r>
         <w:rPr>
           <w:rFonts w:cstheme="minorHAnsi"/>
+          <w:noProof/>
         </w:rPr>
         <w:drawing>
           <wp:anchor distT="0" distB="0" distL="114300" distR="114300" simplePos="0" relativeHeight="251677696" behindDoc="0" locked="0" layoutInCell="1" allowOverlap="1" wp14:anchorId="7FF089A3" wp14:editId="2628C034">
@@ -3144,6 +2907,7 @@
           <w:sz w:val="12"/>
           <w:szCs w:val="12"/>
         </w:rPr>
+        <w:lastRenderedPageBreak/>
         <w:t xml:space="preserve">PPO: Mean Expense: 125.20 +/- 431.36, A/B Ratio: </w:t>
       </w:r>
       <w:r>
@@ -3229,6 +2993,7 @@
       <w:r>
         <w:rPr>
           <w:rFonts w:cstheme="minorHAnsi"/>
+          <w:noProof/>
         </w:rPr>
         <w:drawing>
           <wp:inline distT="0" distB="0" distL="0" distR="0" wp14:anchorId="52F6880D" wp14:editId="2B620794">
@@ -3334,27 +3099,13 @@
         <w:rPr>
           <w:rFonts w:cstheme="minorHAnsi"/>
         </w:rPr>
-        <w:t xml:space="preserve">e can </w:t>
-      </w:r>
-      <w:proofErr w:type="gramStart"/>
-      <w:r>
-        <w:rPr>
-          <w:rFonts w:cstheme="minorHAnsi"/>
-        </w:rPr>
-        <w:t>see</w:t>
-      </w:r>
-      <w:r>
-        <w:rPr>
-          <w:rFonts w:cstheme="minorHAnsi"/>
-        </w:rPr>
-        <w:t>,</w:t>
-      </w:r>
-      <w:proofErr w:type="gramEnd"/>
-      <w:r>
-        <w:rPr>
-          <w:rFonts w:cstheme="minorHAnsi"/>
-        </w:rPr>
-        <w:t xml:space="preserve"> that </w:t>
+        <w:t>e can see</w:t>
+      </w:r>
+      <w:r>
+        <w:rPr>
+          <w:rFonts w:cstheme="minorHAnsi"/>
+        </w:rPr>
+        <w:t xml:space="preserve">, that </w:t>
       </w:r>
       <w:r>
         <w:rPr>
@@ -3386,261 +3137,677 @@
         </w:rPr>
         <w:t xml:space="preserve">has </w:t>
       </w:r>
+      <w:r>
+        <w:rPr>
+          <w:rFonts w:cstheme="minorHAnsi"/>
+        </w:rPr>
+        <w:t>restrictions</w:t>
+      </w:r>
+      <w:r>
+        <w:rPr>
+          <w:rFonts w:cstheme="minorHAnsi"/>
+        </w:rPr>
+        <w:t xml:space="preserve"> on </w:t>
+      </w:r>
       <w:proofErr w:type="spellStart"/>
       <w:r>
         <w:rPr>
           <w:rFonts w:cstheme="minorHAnsi"/>
         </w:rPr>
-        <w:t>restrication</w:t>
+        <w:t>it’s</w:t>
       </w:r>
       <w:proofErr w:type="spellEnd"/>
       <w:r>
         <w:rPr>
           <w:rFonts w:cstheme="minorHAnsi"/>
         </w:rPr>
-        <w:t xml:space="preserve"> on </w:t>
+        <w:t xml:space="preserve"> policy updates, that makes it </w:t>
+      </w:r>
+      <w:r>
+        <w:rPr>
+          <w:rFonts w:cstheme="minorHAnsi"/>
+        </w:rPr>
+        <w:t>smoother</w:t>
+      </w:r>
+      <w:r>
+        <w:rPr>
+          <w:rFonts w:cstheme="minorHAnsi"/>
+        </w:rPr>
+        <w:t>.</w:t>
+      </w:r>
+    </w:p>
+    <w:p>
+      <w:pPr>
+        <w:bidi w:val="0"/>
+        <w:rPr>
+          <w:rFonts w:cstheme="minorHAnsi"/>
+        </w:rPr>
+      </w:pPr>
+      <w:r>
+        <w:rPr>
+          <w:rFonts w:cstheme="minorHAnsi"/>
+        </w:rPr>
+        <w:t>Both</w:t>
+      </w:r>
+      <w:r>
+        <w:rPr>
+          <w:rFonts w:cstheme="minorHAnsi"/>
+        </w:rPr>
+        <w:t xml:space="preserve"> are On-Policy algorithms (doesn’t use old trajectories). We can see that A2C has large variance toward the final episodes, where our Off-Policy algorithms (DQN, SAC) </w:t>
+      </w:r>
+      <w:r>
+        <w:rPr>
+          <w:rFonts w:cstheme="minorHAnsi"/>
+        </w:rPr>
+        <w:t>look</w:t>
+      </w:r>
+      <w:r>
+        <w:rPr>
+          <w:rFonts w:cstheme="minorHAnsi"/>
+        </w:rPr>
+        <w:t xml:space="preserve"> very stable.</w:t>
+      </w:r>
+    </w:p>
+    <w:p>
+      <w:pPr>
+        <w:bidi w:val="0"/>
+        <w:rPr>
+          <w:rFonts w:cstheme="minorHAnsi"/>
+        </w:rPr>
+      </w:pPr>
+      <w:r>
+        <w:rPr>
+          <w:rFonts w:cstheme="minorHAnsi"/>
+        </w:rPr>
+        <w:t>SAC converged to the best value, while DQN came close 2</w:t>
+      </w:r>
+      <w:r>
+        <w:rPr>
+          <w:rFonts w:cstheme="minorHAnsi"/>
+          <w:vertAlign w:val="superscript"/>
+        </w:rPr>
+        <w:t>nd</w:t>
+      </w:r>
+      <w:r>
+        <w:rPr>
+          <w:rFonts w:cstheme="minorHAnsi"/>
+        </w:rPr>
+        <w:t>.</w:t>
+      </w:r>
+    </w:p>
+    <w:p>
+      <w:pPr>
+        <w:bidi w:val="0"/>
+        <w:rPr>
+          <w:rFonts w:cstheme="minorHAnsi"/>
+        </w:rPr>
+      </w:pPr>
+      <w:r>
+        <w:rPr>
+          <w:rFonts w:cstheme="minorHAnsi"/>
+          <w:b/>
+          <w:bCs/>
+        </w:rPr>
+        <w:t>Fig (</w:t>
+      </w:r>
+      <w:r>
+        <w:rPr>
+          <w:rFonts w:cstheme="minorHAnsi"/>
+          <w:b/>
+          <w:bCs/>
+        </w:rPr>
+        <w:t>2</w:t>
+      </w:r>
+      <w:r>
+        <w:rPr>
+          <w:rFonts w:cstheme="minorHAnsi"/>
+          <w:b/>
+          <w:bCs/>
+        </w:rPr>
+        <w:t>):</w:t>
+      </w:r>
+      <w:r>
+        <w:rPr>
+          <w:rFonts w:cstheme="minorHAnsi"/>
+          <w:b/>
+          <w:bCs/>
+        </w:rPr>
+        <w:t xml:space="preserve"> </w:t>
+      </w:r>
+      <w:r>
+        <w:rPr>
+          <w:rFonts w:cstheme="minorHAnsi"/>
+        </w:rPr>
+        <w:t>in this figure we see</w:t>
+      </w:r>
+      <w:r>
+        <w:rPr>
+          <w:rFonts w:cstheme="minorHAnsi"/>
+        </w:rPr>
+        <w:t xml:space="preserve"> similar results as now the reward isn’t normalized</w:t>
+      </w:r>
+    </w:p>
+    <w:p>
+      <w:pPr>
+        <w:bidi w:val="0"/>
+        <w:rPr>
+          <w:rFonts w:cstheme="minorHAnsi"/>
+        </w:rPr>
+      </w:pPr>
+      <w:r>
+        <w:rPr>
+          <w:rFonts w:cstheme="minorHAnsi"/>
+          <w:b/>
+          <w:bCs/>
+        </w:rPr>
+        <w:t>Fig (</w:t>
+      </w:r>
+      <w:r>
+        <w:rPr>
+          <w:rFonts w:cstheme="minorHAnsi"/>
+          <w:b/>
+          <w:bCs/>
+        </w:rPr>
+        <w:t>3</w:t>
+      </w:r>
+      <w:r>
+        <w:rPr>
+          <w:rFonts w:cstheme="minorHAnsi"/>
+          <w:b/>
+          <w:bCs/>
+        </w:rPr>
+        <w:t>):</w:t>
+      </w:r>
+      <w:r>
+        <w:rPr>
+          <w:rFonts w:cstheme="minorHAnsi"/>
+        </w:rPr>
+        <w:t xml:space="preserve"> here we see that aside from A2C all the models manage to meet the demand on a very high </w:t>
+      </w:r>
+      <w:r>
+        <w:rPr>
+          <w:rFonts w:cstheme="minorHAnsi"/>
+        </w:rPr>
+        <w:t>percentage (</w:t>
+      </w:r>
+      <w:r>
+        <w:rPr>
+          <w:rFonts w:cstheme="minorHAnsi"/>
+        </w:rPr>
+        <w:t>&gt;99%)</w:t>
+      </w:r>
+      <w:r>
+        <w:rPr>
+          <w:rFonts w:cstheme="minorHAnsi"/>
+        </w:rPr>
+        <w:t>, which is expected as failing to do so will result in a high reward.</w:t>
+      </w:r>
+    </w:p>
+    <w:p>
+      <w:pPr>
+        <w:bidi w:val="0"/>
+        <w:rPr>
+          <w:rFonts w:cstheme="minorHAnsi"/>
+        </w:rPr>
+      </w:pPr>
+      <w:r>
+        <w:rPr>
+          <w:rFonts w:cstheme="minorHAnsi"/>
+        </w:rPr>
+        <w:t xml:space="preserve">We can see the models try to explore new </w:t>
+      </w:r>
+      <w:r>
+        <w:rPr>
+          <w:rFonts w:cstheme="minorHAnsi"/>
+        </w:rPr>
+        <w:t>actions but</w:t>
+      </w:r>
+      <w:r>
+        <w:rPr>
+          <w:rFonts w:cstheme="minorHAnsi"/>
+        </w:rPr>
+        <w:t xml:space="preserve"> are punished harshly when those changes lead to unmet demand and then</w:t>
+      </w:r>
+      <w:r>
+        <w:rPr>
+          <w:rFonts w:cstheme="minorHAnsi"/>
+        </w:rPr>
+        <w:t xml:space="preserve"> </w:t>
+      </w:r>
+      <w:r>
+        <w:rPr>
+          <w:rFonts w:cstheme="minorHAnsi"/>
+        </w:rPr>
+        <w:t>return/find policies that allow the demand to be met</w:t>
+      </w:r>
+      <w:r>
+        <w:rPr>
+          <w:rFonts w:cstheme="minorHAnsi"/>
+        </w:rPr>
+        <w:t xml:space="preserve">. This </w:t>
+      </w:r>
+      <w:r>
+        <w:rPr>
+          <w:rFonts w:cstheme="minorHAnsi"/>
+        </w:rPr>
+        <w:t>behavior</w:t>
+      </w:r>
+      <w:r>
+        <w:rPr>
+          <w:rFonts w:cstheme="minorHAnsi"/>
+        </w:rPr>
+        <w:t xml:space="preserve"> causes fluctuations</w:t>
+      </w:r>
+      <w:r>
+        <w:rPr>
+          <w:rFonts w:cstheme="minorHAnsi"/>
+        </w:rPr>
+        <w:t>.</w:t>
+      </w:r>
+    </w:p>
+    <w:p>
+      <w:pPr>
+        <w:bidi w:val="0"/>
+        <w:rPr>
+          <w:rFonts w:cstheme="minorHAnsi"/>
+        </w:rPr>
+      </w:pPr>
+      <w:r>
+        <w:rPr>
+          <w:rFonts w:cstheme="minorHAnsi"/>
+          <w:b/>
+          <w:bCs/>
+        </w:rPr>
+        <w:t>Fig (</w:t>
+      </w:r>
+      <w:r>
+        <w:rPr>
+          <w:rFonts w:cstheme="minorHAnsi"/>
+          <w:b/>
+          <w:bCs/>
+        </w:rPr>
+        <w:t>4</w:t>
+      </w:r>
+      <w:r>
+        <w:rPr>
+          <w:rFonts w:cstheme="minorHAnsi"/>
+          <w:b/>
+          <w:bCs/>
+        </w:rPr>
+        <w:t>):</w:t>
+      </w:r>
+      <w:r>
+        <w:rPr>
+          <w:rFonts w:cstheme="minorHAnsi"/>
+          <w:b/>
+          <w:bCs/>
+        </w:rPr>
+        <w:t xml:space="preserve"> </w:t>
+      </w:r>
+      <w:r>
+        <w:rPr>
+          <w:rFonts w:cstheme="minorHAnsi"/>
+          <w:b/>
+          <w:bCs/>
+        </w:rPr>
+        <w:t>(</w:t>
       </w:r>
       <w:proofErr w:type="spellStart"/>
-      <w:proofErr w:type="gramStart"/>
-      <w:r>
-        <w:rPr>
-          <w:rFonts w:cstheme="minorHAnsi"/>
-        </w:rPr>
-        <w:t>it’s</w:t>
+      <w:r>
+        <w:rPr>
+          <w:rFonts w:cstheme="minorHAnsi"/>
+          <w:b/>
+          <w:bCs/>
+        </w:rPr>
+        <w:t>i</w:t>
       </w:r>
       <w:proofErr w:type="spellEnd"/>
-      <w:proofErr w:type="gramEnd"/>
-      <w:r>
-        <w:rPr>
-          <w:rFonts w:cstheme="minorHAnsi"/>
-        </w:rPr>
-        <w:t xml:space="preserve"> policy updates, that makes it </w:t>
-      </w:r>
-      <w:r>
-        <w:rPr>
-          <w:rFonts w:cstheme="minorHAnsi"/>
-        </w:rPr>
-        <w:t>smoother</w:t>
-      </w:r>
+      <w:r>
+        <w:rPr>
+          <w:rFonts w:cstheme="minorHAnsi"/>
+          <w:b/>
+          <w:bCs/>
+        </w:rPr>
+        <w:t>)</w:t>
+      </w:r>
+      <w:r>
+        <w:rPr>
+          <w:rFonts w:cstheme="minorHAnsi"/>
+          <w:b/>
+          <w:bCs/>
+        </w:rPr>
+        <w:t xml:space="preserve"> </w:t>
+      </w:r>
+      <w:r>
+        <w:rPr>
+          <w:rFonts w:cstheme="minorHAnsi"/>
+        </w:rPr>
+        <w:t>A</w:t>
+      </w:r>
+      <w:r>
+        <w:rPr>
+          <w:rFonts w:cstheme="minorHAnsi"/>
+        </w:rPr>
+        <w:t xml:space="preserve">ll the models performed worse (as expected) when the demand become more erratic. SAC which has been the best algorithm, now perform </w:t>
+      </w:r>
+      <w:r>
+        <w:rPr>
+          <w:rFonts w:cstheme="minorHAnsi"/>
+        </w:rPr>
+        <w:t>like</w:t>
+      </w:r>
+      <w:r>
+        <w:rPr>
+          <w:rFonts w:cstheme="minorHAnsi"/>
+        </w:rPr>
+        <w:t xml:space="preserve"> the DQN on average but with higher variance.</w:t>
+      </w:r>
+      <w:r>
+        <w:rPr>
+          <w:rFonts w:cstheme="minorHAnsi"/>
+        </w:rPr>
+        <w:t xml:space="preserve"> We can see the variance in the expense increase drastically</w:t>
+      </w:r>
+      <w:r>
+        <w:rPr>
+          <w:rFonts w:cstheme="minorHAnsi"/>
+        </w:rPr>
+        <w:t xml:space="preserve"> across all the models.</w:t>
+      </w:r>
+    </w:p>
+    <w:p>
+      <w:pPr>
+        <w:bidi w:val="0"/>
+        <w:rPr>
+          <w:rFonts w:cstheme="minorHAnsi"/>
+        </w:rPr>
+      </w:pPr>
+      <w:r>
+        <w:rPr>
+          <w:rFonts w:cstheme="minorHAnsi"/>
+          <w:b/>
+          <w:bCs/>
+        </w:rPr>
+        <w:t xml:space="preserve">(ii) </w:t>
+      </w:r>
+      <w:r>
+        <w:rPr>
+          <w:rFonts w:cstheme="minorHAnsi"/>
+        </w:rPr>
+        <w:t>O</w:t>
+      </w:r>
+      <w:r>
+        <w:rPr>
+          <w:rFonts w:cstheme="minorHAnsi"/>
+        </w:rPr>
+        <w:t xml:space="preserve">nly DQN and SAC </w:t>
+      </w:r>
+      <w:r>
+        <w:rPr>
+          <w:rFonts w:cstheme="minorHAnsi"/>
+        </w:rPr>
+        <w:t>(Off-</w:t>
+      </w:r>
+      <w:r>
+        <w:rPr>
+          <w:rFonts w:cstheme="minorHAnsi"/>
+        </w:rPr>
+        <w:t>P</w:t>
+      </w:r>
+      <w:r>
+        <w:rPr>
+          <w:rFonts w:cstheme="minorHAnsi"/>
+        </w:rPr>
+        <w:t xml:space="preserve">olicy) </w:t>
+      </w:r>
+      <w:r>
+        <w:rPr>
+          <w:rFonts w:cstheme="minorHAnsi"/>
+        </w:rPr>
+        <w:t xml:space="preserve">manage to find a balance between buying from </w:t>
+      </w:r>
+      <w:proofErr w:type="spellStart"/>
+      <w:r>
+        <w:rPr>
+          <w:rFonts w:cstheme="minorHAnsi"/>
+        </w:rPr>
+        <w:t>Source_A</w:t>
+      </w:r>
+      <w:proofErr w:type="spellEnd"/>
+      <w:r>
+        <w:rPr>
+          <w:rFonts w:cstheme="minorHAnsi"/>
+        </w:rPr>
+        <w:t xml:space="preserve"> and </w:t>
+      </w:r>
+      <w:proofErr w:type="spellStart"/>
+      <w:r>
+        <w:rPr>
+          <w:rFonts w:cstheme="minorHAnsi"/>
+        </w:rPr>
+        <w:t>Soure_B</w:t>
+      </w:r>
+      <w:proofErr w:type="spellEnd"/>
       <w:r>
         <w:rPr>
           <w:rFonts w:cstheme="minorHAnsi"/>
         </w:rPr>
         <w:t>.</w:t>
       </w:r>
-    </w:p>
-    <w:p>
-      <w:pPr>
-        <w:bidi w:val="0"/>
-        <w:rPr>
-          <w:rFonts w:cstheme="minorHAnsi"/>
-        </w:rPr>
-      </w:pPr>
-      <w:proofErr w:type="gramStart"/>
-      <w:r>
-        <w:rPr>
-          <w:rFonts w:cstheme="minorHAnsi"/>
-        </w:rPr>
-        <w:t>Both of these</w:t>
-      </w:r>
-      <w:proofErr w:type="gramEnd"/>
-      <w:r>
-        <w:rPr>
-          <w:rFonts w:cstheme="minorHAnsi"/>
-        </w:rPr>
-        <w:t xml:space="preserve"> are On-Policy algorithms (doesn’t use old trajectories). We can see that A2C has large variance toward the final episodes, where our Off-Policy algorithms (DQN, SAC) </w:t>
-      </w:r>
-      <w:r>
-        <w:rPr>
-          <w:rFonts w:cstheme="minorHAnsi"/>
-        </w:rPr>
-        <w:t>look</w:t>
-      </w:r>
-      <w:r>
-        <w:rPr>
-          <w:rFonts w:cstheme="minorHAnsi"/>
-        </w:rPr>
-        <w:t xml:space="preserve"> very stable.</w:t>
-      </w:r>
-    </w:p>
-    <w:p>
-      <w:pPr>
-        <w:bidi w:val="0"/>
-        <w:rPr>
-          <w:rFonts w:cstheme="minorHAnsi"/>
-        </w:rPr>
-      </w:pPr>
-      <w:r>
-        <w:rPr>
-          <w:rFonts w:cstheme="minorHAnsi"/>
-        </w:rPr>
-        <w:t>SAC converged to the best value, while DQN came close 2</w:t>
-      </w:r>
-      <w:r>
-        <w:rPr>
-          <w:rFonts w:cstheme="minorHAnsi"/>
-          <w:vertAlign w:val="superscript"/>
-        </w:rPr>
-        <w:t>nd</w:t>
-      </w:r>
+      <w:r>
+        <w:rPr>
+          <w:rFonts w:cstheme="minorHAnsi"/>
+        </w:rPr>
+        <w:t xml:space="preserve"> the balance which is about 1.6-1.8 ration toward </w:t>
+      </w:r>
+      <w:proofErr w:type="spellStart"/>
+      <w:r>
+        <w:rPr>
+          <w:rFonts w:cstheme="minorHAnsi"/>
+        </w:rPr>
+        <w:t>Source_A</w:t>
+      </w:r>
+      <w:proofErr w:type="spellEnd"/>
       <w:r>
         <w:rPr>
           <w:rFonts w:cstheme="minorHAnsi"/>
         </w:rPr>
         <w:t>.</w:t>
       </w:r>
-    </w:p>
-    <w:p>
-      <w:pPr>
-        <w:bidi w:val="0"/>
-        <w:rPr>
-          <w:rFonts w:cstheme="minorHAnsi"/>
-        </w:rPr>
-      </w:pPr>
-      <w:r>
-        <w:rPr>
-          <w:rFonts w:cstheme="minorHAnsi"/>
-          <w:b/>
-          <w:bCs/>
-        </w:rPr>
-        <w:t>Fig (</w:t>
-      </w:r>
-      <w:r>
-        <w:rPr>
-          <w:rFonts w:cstheme="minorHAnsi"/>
-          <w:b/>
-          <w:bCs/>
-        </w:rPr>
-        <w:t>2</w:t>
-      </w:r>
-      <w:r>
-        <w:rPr>
-          <w:rFonts w:cstheme="minorHAnsi"/>
-          <w:b/>
-          <w:bCs/>
-        </w:rPr>
-        <w:t>):</w:t>
-      </w:r>
-      <w:r>
-        <w:rPr>
-          <w:rFonts w:cstheme="minorHAnsi"/>
-          <w:b/>
-          <w:bCs/>
-        </w:rPr>
-        <w:t xml:space="preserve"> </w:t>
-      </w:r>
-      <w:r>
-        <w:rPr>
-          <w:rFonts w:cstheme="minorHAnsi"/>
-        </w:rPr>
-        <w:t>in this figure we see</w:t>
-      </w:r>
-      <w:r>
-        <w:rPr>
-          <w:rFonts w:cstheme="minorHAnsi"/>
-        </w:rPr>
-        <w:t xml:space="preserve"> similar results as now the reward isn’t normalized</w:t>
-      </w:r>
-    </w:p>
-    <w:p>
-      <w:pPr>
-        <w:bidi w:val="0"/>
-        <w:rPr>
-          <w:rFonts w:cstheme="minorHAnsi"/>
-        </w:rPr>
-      </w:pPr>
-      <w:r>
-        <w:rPr>
-          <w:rFonts w:cstheme="minorHAnsi"/>
-          <w:b/>
-          <w:bCs/>
+      <w:r>
+        <w:rPr>
+          <w:rFonts w:cstheme="minorHAnsi"/>
+        </w:rPr>
+        <w:t xml:space="preserve"> The other On-Policy, chose only to buy from </w:t>
+      </w:r>
+      <w:proofErr w:type="spellStart"/>
+      <w:r>
+        <w:rPr>
+          <w:rFonts w:cstheme="minorHAnsi"/>
+        </w:rPr>
+        <w:t>source_A</w:t>
+      </w:r>
+      <w:proofErr w:type="spellEnd"/>
+      <w:r>
+        <w:rPr>
+          <w:rFonts w:cstheme="minorHAnsi"/>
+        </w:rPr>
+        <w:t>, The initially cheaper one.</w:t>
+      </w:r>
+    </w:p>
+    <w:p>
+      <w:pPr>
+        <w:bidi w:val="0"/>
+        <w:rPr>
+          <w:rFonts w:cstheme="minorHAnsi"/>
+        </w:rPr>
+      </w:pPr>
+      <w:r>
+        <w:rPr>
+          <w:rFonts w:cstheme="minorHAnsi"/>
+        </w:rPr>
+        <w:t>Interestingly In the robustness test they perform very alike in that regard</w:t>
+      </w:r>
+      <w:r>
+        <w:rPr>
+          <w:rFonts w:cstheme="minorHAnsi"/>
+        </w:rPr>
+        <w:t xml:space="preserve"> (1.6</w:t>
+      </w:r>
+      <w:r>
+        <w:rPr>
+          <w:rFonts w:cstheme="minorHAnsi"/>
+        </w:rPr>
+        <w:t>)</w:t>
+      </w:r>
+      <w:r>
+        <w:rPr>
+          <w:rFonts w:cstheme="minorHAnsi"/>
+        </w:rPr>
+        <w:t>, which might explain the similar results in the expenses.</w:t>
+      </w:r>
+    </w:p>
+    <w:p>
+      <w:pPr>
+        <w:bidi w:val="0"/>
+        <w:rPr>
+          <w:rFonts w:cstheme="minorHAnsi"/>
+        </w:rPr>
+      </w:pPr>
+      <w:r>
+        <w:rPr>
+          <w:rFonts w:cstheme="minorHAnsi"/>
+        </w:rPr>
+        <w:t>SAC ratios have</w:t>
+      </w:r>
+      <w:r>
+        <w:rPr>
+          <w:rFonts w:cstheme="minorHAnsi"/>
+        </w:rPr>
+        <w:t>n</w:t>
+      </w:r>
+      <w:r>
+        <w:rPr>
+          <w:rFonts w:cstheme="minorHAnsi"/>
+        </w:rPr>
+        <w:t>’</w:t>
+      </w:r>
+      <w:r>
+        <w:rPr>
+          <w:rFonts w:cstheme="minorHAnsi"/>
+        </w:rPr>
+        <w:t>t changed much in the robustness test</w:t>
+      </w:r>
+      <w:r>
+        <w:rPr>
+          <w:rFonts w:cstheme="minorHAnsi"/>
+        </w:rPr>
+        <w:t>.</w:t>
+      </w:r>
+    </w:p>
+    <w:p>
+      <w:pPr>
+        <w:bidi w:val="0"/>
+        <w:rPr>
+          <w:rFonts w:cstheme="minorHAnsi"/>
+        </w:rPr>
+      </w:pPr>
+      <w:r>
+        <w:rPr>
+          <w:rFonts w:cstheme="minorHAnsi"/>
+          <w:b/>
+          <w:bCs/>
+        </w:rPr>
+        <w:t xml:space="preserve">Fig (5): </w:t>
+      </w:r>
+      <w:r>
+        <w:rPr>
+          <w:rFonts w:cstheme="minorHAnsi"/>
+        </w:rPr>
+        <w:t>By looking at the average water level per step, we can see how the model interact</w:t>
+      </w:r>
+      <w:r>
+        <w:rPr>
+          <w:rFonts w:cstheme="minorHAnsi"/>
+        </w:rPr>
+        <w:t xml:space="preserve">s </w:t>
+      </w:r>
+      <w:r>
+        <w:rPr>
+          <w:rFonts w:cstheme="minorHAnsi"/>
+        </w:rPr>
+        <w:t>with the demand requirements.</w:t>
+      </w:r>
+      <w:r>
+        <w:rPr>
+          <w:rFonts w:cstheme="minorHAnsi"/>
+        </w:rPr>
+        <w:t xml:space="preserve"> SAC menage</w:t>
+      </w:r>
+      <w:r>
+        <w:rPr>
+          <w:rFonts w:cstheme="minorHAnsi"/>
+        </w:rPr>
+        <w:t>s</w:t>
+      </w:r>
+      <w:r>
+        <w:rPr>
+          <w:rFonts w:cstheme="minorHAnsi"/>
+        </w:rPr>
+        <w:t xml:space="preserve"> to keep a lower water level and get great results. </w:t>
+      </w:r>
+      <w:r>
+        <w:rPr>
+          <w:rFonts w:cstheme="minorHAnsi"/>
+        </w:rPr>
+        <w:t>Buying</w:t>
+      </w:r>
+      <w:r>
+        <w:rPr>
+          <w:rFonts w:cstheme="minorHAnsi"/>
+        </w:rPr>
+        <w:t xml:space="preserve"> small amounts is cost effective, and although this graph doesn’t show it, we can deduce SAC keep it</w:t>
+      </w:r>
+      <w:r>
+        <w:rPr>
+          <w:rFonts w:cstheme="minorHAnsi"/>
+        </w:rPr>
+        <w:t xml:space="preserve">s </w:t>
+      </w:r>
+      <w:r>
+        <w:rPr>
+          <w:rFonts w:cstheme="minorHAnsi"/>
+        </w:rPr>
+        <w:t>purchases small.</w:t>
+      </w:r>
+    </w:p>
+    <w:p>
+      <w:pPr>
+        <w:bidi w:val="0"/>
+        <w:rPr>
+          <w:rFonts w:cstheme="minorHAnsi"/>
+        </w:rPr>
+      </w:pPr>
+      <w:r>
+        <w:rPr>
+          <w:rFonts w:cstheme="minorHAnsi"/>
         </w:rPr>
         <w:lastRenderedPageBreak/>
-        <w:t>Fig (</w:t>
-      </w:r>
-      <w:r>
-        <w:rPr>
-          <w:rFonts w:cstheme="minorHAnsi"/>
-          <w:b/>
-          <w:bCs/>
-        </w:rPr>
-        <w:t>3</w:t>
-      </w:r>
-      <w:r>
-        <w:rPr>
-          <w:rFonts w:cstheme="minorHAnsi"/>
-          <w:b/>
-          <w:bCs/>
-        </w:rPr>
-        <w:t>):</w:t>
-      </w:r>
-      <w:r>
-        <w:rPr>
-          <w:rFonts w:cstheme="minorHAnsi"/>
-        </w:rPr>
-        <w:t xml:space="preserve"> here we see that aside from A2C all the models manage to meet the demand on a very high </w:t>
-      </w:r>
-      <w:r>
-        <w:rPr>
-          <w:rFonts w:cstheme="minorHAnsi"/>
-        </w:rPr>
-        <w:t>percentage (</w:t>
-      </w:r>
-      <w:r>
-        <w:rPr>
-          <w:rFonts w:cstheme="minorHAnsi"/>
-        </w:rPr>
-        <w:t>&gt;99%)</w:t>
-      </w:r>
-      <w:r>
-        <w:rPr>
-          <w:rFonts w:cstheme="minorHAnsi"/>
-        </w:rPr>
-        <w:t>, which is expected as failing to do so will result in a high reward.</w:t>
-      </w:r>
-    </w:p>
-    <w:p>
-      <w:pPr>
-        <w:bidi w:val="0"/>
-        <w:rPr>
-          <w:rFonts w:cstheme="minorHAnsi"/>
-        </w:rPr>
-      </w:pPr>
-      <w:r>
-        <w:rPr>
-          <w:rFonts w:cstheme="minorHAnsi"/>
-        </w:rPr>
-        <w:t xml:space="preserve">We can see the models try to explore new </w:t>
-      </w:r>
-      <w:r>
-        <w:rPr>
-          <w:rFonts w:cstheme="minorHAnsi"/>
-        </w:rPr>
-        <w:t>actions but</w:t>
-      </w:r>
-      <w:r>
-        <w:rPr>
-          <w:rFonts w:cstheme="minorHAnsi"/>
-        </w:rPr>
-        <w:t xml:space="preserve"> are punished harshly when those changes lead to unmet demand and then</w:t>
-      </w:r>
-      <w:r>
-        <w:rPr>
-          <w:rFonts w:cstheme="minorHAnsi"/>
-        </w:rPr>
-        <w:t xml:space="preserve"> </w:t>
-      </w:r>
-      <w:r>
-        <w:rPr>
-          <w:rFonts w:cstheme="minorHAnsi"/>
-        </w:rPr>
-        <w:t>return/find policies that allow the demand to be met</w:t>
-      </w:r>
-      <w:r>
-        <w:rPr>
-          <w:rFonts w:cstheme="minorHAnsi"/>
-        </w:rPr>
-        <w:t xml:space="preserve">. This </w:t>
+        <w:t>Looks like SAC found a good balance between A and B and also The right amount of water to buy each step.</w:t>
+      </w:r>
+    </w:p>
+    <w:p>
+      <w:pPr>
+        <w:bidi w:val="0"/>
+        <w:rPr>
+          <w:rFonts w:cstheme="minorHAnsi"/>
+        </w:rPr>
+      </w:pPr>
+      <w:r>
+        <w:rPr>
+          <w:rFonts w:cstheme="minorHAnsi"/>
+        </w:rPr>
+        <w:t xml:space="preserve">A2C and PPO are similar in the phase and in the </w:t>
       </w:r>
       <w:r>
         <w:rPr>
@@ -3648,500 +3815,6 @@
         </w:rPr>
         <w:t>behavior</w:t>
       </w:r>
-      <w:r>
-        <w:rPr>
-          <w:rFonts w:cstheme="minorHAnsi"/>
-        </w:rPr>
-        <w:t xml:space="preserve"> causes fluctuations</w:t>
-      </w:r>
-      <w:r>
-        <w:rPr>
-          <w:rFonts w:cstheme="minorHAnsi"/>
-        </w:rPr>
-        <w:t>.</w:t>
-      </w:r>
-    </w:p>
-    <w:p>
-      <w:pPr>
-        <w:bidi w:val="0"/>
-        <w:rPr>
-          <w:rFonts w:cstheme="minorHAnsi"/>
-        </w:rPr>
-      </w:pPr>
-      <w:r>
-        <w:rPr>
-          <w:rFonts w:cstheme="minorHAnsi"/>
-          <w:b/>
-          <w:bCs/>
-        </w:rPr>
-        <w:t>Fig (</w:t>
-      </w:r>
-      <w:r>
-        <w:rPr>
-          <w:rFonts w:cstheme="minorHAnsi"/>
-          <w:b/>
-          <w:bCs/>
-        </w:rPr>
-        <w:t>4</w:t>
-      </w:r>
-      <w:r>
-        <w:rPr>
-          <w:rFonts w:cstheme="minorHAnsi"/>
-          <w:b/>
-          <w:bCs/>
-        </w:rPr>
-        <w:t>):</w:t>
-      </w:r>
-      <w:r>
-        <w:rPr>
-          <w:rFonts w:cstheme="minorHAnsi"/>
-          <w:b/>
-          <w:bCs/>
-        </w:rPr>
-        <w:t xml:space="preserve"> </w:t>
-      </w:r>
-      <w:r>
-        <w:rPr>
-          <w:rFonts w:cstheme="minorHAnsi"/>
-          <w:b/>
-          <w:bCs/>
-        </w:rPr>
-        <w:t>(</w:t>
-      </w:r>
-      <w:proofErr w:type="spellStart"/>
-      <w:r>
-        <w:rPr>
-          <w:rFonts w:cstheme="minorHAnsi"/>
-          <w:b/>
-          <w:bCs/>
-        </w:rPr>
-        <w:t>i</w:t>
-      </w:r>
-      <w:proofErr w:type="spellEnd"/>
-      <w:r>
-        <w:rPr>
-          <w:rFonts w:cstheme="minorHAnsi"/>
-          <w:b/>
-          <w:bCs/>
-        </w:rPr>
-        <w:t>)</w:t>
-      </w:r>
-      <w:r>
-        <w:rPr>
-          <w:rFonts w:cstheme="minorHAnsi"/>
-          <w:b/>
-          <w:bCs/>
-        </w:rPr>
-        <w:t xml:space="preserve"> </w:t>
-      </w:r>
-      <w:r>
-        <w:rPr>
-          <w:rFonts w:cstheme="minorHAnsi"/>
-        </w:rPr>
-        <w:t>A</w:t>
-      </w:r>
-      <w:r>
-        <w:rPr>
-          <w:rFonts w:cstheme="minorHAnsi"/>
-        </w:rPr>
-        <w:t xml:space="preserve">ll the models performed worse (as expected) when the demand </w:t>
-      </w:r>
-      <w:proofErr w:type="gramStart"/>
-      <w:r>
-        <w:rPr>
-          <w:rFonts w:cstheme="minorHAnsi"/>
-        </w:rPr>
-        <w:t>become</w:t>
-      </w:r>
-      <w:proofErr w:type="gramEnd"/>
-      <w:r>
-        <w:rPr>
-          <w:rFonts w:cstheme="minorHAnsi"/>
-        </w:rPr>
-        <w:t xml:space="preserve"> more erratic. </w:t>
-      </w:r>
-      <w:proofErr w:type="gramStart"/>
-      <w:r>
-        <w:rPr>
-          <w:rFonts w:cstheme="minorHAnsi"/>
-        </w:rPr>
-        <w:t>SAC</w:t>
-      </w:r>
-      <w:proofErr w:type="gramEnd"/>
-      <w:r>
-        <w:rPr>
-          <w:rFonts w:cstheme="minorHAnsi"/>
-        </w:rPr>
-        <w:t xml:space="preserve"> which has been the best algorithm, now perform </w:t>
-      </w:r>
-      <w:r>
-        <w:rPr>
-          <w:rFonts w:cstheme="minorHAnsi"/>
-        </w:rPr>
-        <w:t>like</w:t>
-      </w:r>
-      <w:r>
-        <w:rPr>
-          <w:rFonts w:cstheme="minorHAnsi"/>
-        </w:rPr>
-        <w:t xml:space="preserve"> the DQN on average but with higher variance.</w:t>
-      </w:r>
-      <w:r>
-        <w:rPr>
-          <w:rFonts w:cstheme="minorHAnsi"/>
-        </w:rPr>
-        <w:t xml:space="preserve"> We can see the variance in the expense increase drastically</w:t>
-      </w:r>
-      <w:r>
-        <w:rPr>
-          <w:rFonts w:cstheme="minorHAnsi"/>
-        </w:rPr>
-        <w:t xml:space="preserve"> across all the models.</w:t>
-      </w:r>
-    </w:p>
-    <w:p>
-      <w:pPr>
-        <w:bidi w:val="0"/>
-        <w:rPr>
-          <w:rFonts w:cstheme="minorHAnsi"/>
-        </w:rPr>
-      </w:pPr>
-      <w:r>
-        <w:rPr>
-          <w:rFonts w:cstheme="minorHAnsi"/>
-          <w:b/>
-          <w:bCs/>
-        </w:rPr>
-        <w:t xml:space="preserve">(ii) </w:t>
-      </w:r>
-      <w:r>
-        <w:rPr>
-          <w:rFonts w:cstheme="minorHAnsi"/>
-        </w:rPr>
-        <w:t>O</w:t>
-      </w:r>
-      <w:r>
-        <w:rPr>
-          <w:rFonts w:cstheme="minorHAnsi"/>
-        </w:rPr>
-        <w:t xml:space="preserve">nly DQN and SAC </w:t>
-      </w:r>
-      <w:r>
-        <w:rPr>
-          <w:rFonts w:cstheme="minorHAnsi"/>
-        </w:rPr>
-        <w:t>(Off-</w:t>
-      </w:r>
-      <w:r>
-        <w:rPr>
-          <w:rFonts w:cstheme="minorHAnsi"/>
-        </w:rPr>
-        <w:t>P</w:t>
-      </w:r>
-      <w:r>
-        <w:rPr>
-          <w:rFonts w:cstheme="minorHAnsi"/>
-        </w:rPr>
-        <w:t xml:space="preserve">olicy) </w:t>
-      </w:r>
-      <w:r>
-        <w:rPr>
-          <w:rFonts w:cstheme="minorHAnsi"/>
-        </w:rPr>
-        <w:t xml:space="preserve">manage to find a balance between buying from </w:t>
-      </w:r>
-      <w:proofErr w:type="spellStart"/>
-      <w:r>
-        <w:rPr>
-          <w:rFonts w:cstheme="minorHAnsi"/>
-        </w:rPr>
-        <w:t>Source_A</w:t>
-      </w:r>
-      <w:proofErr w:type="spellEnd"/>
-      <w:r>
-        <w:rPr>
-          <w:rFonts w:cstheme="minorHAnsi"/>
-        </w:rPr>
-        <w:t xml:space="preserve"> and </w:t>
-      </w:r>
-      <w:proofErr w:type="spellStart"/>
-      <w:r>
-        <w:rPr>
-          <w:rFonts w:cstheme="minorHAnsi"/>
-        </w:rPr>
-        <w:t>Soure_B</w:t>
-      </w:r>
-      <w:proofErr w:type="spellEnd"/>
-      <w:r>
-        <w:rPr>
-          <w:rFonts w:cstheme="minorHAnsi"/>
-        </w:rPr>
-        <w:t>.</w:t>
-      </w:r>
-      <w:r>
-        <w:rPr>
-          <w:rFonts w:cstheme="minorHAnsi"/>
-        </w:rPr>
-        <w:t xml:space="preserve"> the balance which is about 1.6-1.8 ration toward </w:t>
-      </w:r>
-      <w:proofErr w:type="spellStart"/>
-      <w:r>
-        <w:rPr>
-          <w:rFonts w:cstheme="minorHAnsi"/>
-        </w:rPr>
-        <w:t>Source_A</w:t>
-      </w:r>
-      <w:proofErr w:type="spellEnd"/>
-      <w:r>
-        <w:rPr>
-          <w:rFonts w:cstheme="minorHAnsi"/>
-        </w:rPr>
-        <w:t>.</w:t>
-      </w:r>
-      <w:r>
-        <w:rPr>
-          <w:rFonts w:cstheme="minorHAnsi"/>
-        </w:rPr>
-        <w:t xml:space="preserve"> </w:t>
-      </w:r>
-      <w:proofErr w:type="gramStart"/>
-      <w:r>
-        <w:rPr>
-          <w:rFonts w:cstheme="minorHAnsi"/>
-        </w:rPr>
-        <w:t>The other On-Policy,</w:t>
-      </w:r>
-      <w:proofErr w:type="gramEnd"/>
-      <w:r>
-        <w:rPr>
-          <w:rFonts w:cstheme="minorHAnsi"/>
-        </w:rPr>
-        <w:t xml:space="preserve"> chose only to buy from </w:t>
-      </w:r>
-      <w:proofErr w:type="spellStart"/>
-      <w:r>
-        <w:rPr>
-          <w:rFonts w:cstheme="minorHAnsi"/>
-        </w:rPr>
-        <w:t>source_A</w:t>
-      </w:r>
-      <w:proofErr w:type="spellEnd"/>
-      <w:r>
-        <w:rPr>
-          <w:rFonts w:cstheme="minorHAnsi"/>
-        </w:rPr>
-        <w:t>, The initially cheaper one.</w:t>
-      </w:r>
-    </w:p>
-    <w:p>
-      <w:pPr>
-        <w:bidi w:val="0"/>
-        <w:rPr>
-          <w:rFonts w:cstheme="minorHAnsi"/>
-        </w:rPr>
-      </w:pPr>
-      <w:r>
-        <w:rPr>
-          <w:rFonts w:cstheme="minorHAnsi"/>
-        </w:rPr>
-        <w:t>Interestingly In the robustness test they perform very alike in that regard</w:t>
-      </w:r>
-      <w:r>
-        <w:rPr>
-          <w:rFonts w:cstheme="minorHAnsi"/>
-        </w:rPr>
-        <w:t xml:space="preserve"> (1.6</w:t>
-      </w:r>
-      <w:r>
-        <w:rPr>
-          <w:rFonts w:cstheme="minorHAnsi"/>
-        </w:rPr>
-        <w:t>)</w:t>
-      </w:r>
-      <w:r>
-        <w:rPr>
-          <w:rFonts w:cstheme="minorHAnsi"/>
-        </w:rPr>
-        <w:t>, which might explain the similar results in the expenses.</w:t>
-      </w:r>
-    </w:p>
-    <w:p>
-      <w:pPr>
-        <w:bidi w:val="0"/>
-        <w:rPr>
-          <w:rFonts w:cstheme="minorHAnsi"/>
-        </w:rPr>
-      </w:pPr>
-      <w:r>
-        <w:rPr>
-          <w:rFonts w:cstheme="minorHAnsi"/>
-        </w:rPr>
-        <w:t>SAC ratios have</w:t>
-      </w:r>
-      <w:r>
-        <w:rPr>
-          <w:rFonts w:cstheme="minorHAnsi"/>
-        </w:rPr>
-        <w:t>n</w:t>
-      </w:r>
-      <w:r>
-        <w:rPr>
-          <w:rFonts w:cstheme="minorHAnsi"/>
-        </w:rPr>
-        <w:t>’</w:t>
-      </w:r>
-      <w:r>
-        <w:rPr>
-          <w:rFonts w:cstheme="minorHAnsi"/>
-        </w:rPr>
-        <w:t>t changed much in the robustness test</w:t>
-      </w:r>
-      <w:r>
-        <w:rPr>
-          <w:rFonts w:cstheme="minorHAnsi"/>
-        </w:rPr>
-        <w:t>.</w:t>
-      </w:r>
-    </w:p>
-    <w:p>
-      <w:pPr>
-        <w:bidi w:val="0"/>
-        <w:rPr>
-          <w:rFonts w:cstheme="minorHAnsi"/>
-        </w:rPr>
-      </w:pPr>
-      <w:r>
-        <w:rPr>
-          <w:rFonts w:cstheme="minorHAnsi"/>
-          <w:b/>
-          <w:bCs/>
-        </w:rPr>
-        <w:t xml:space="preserve">Fig (5): </w:t>
-      </w:r>
-      <w:r>
-        <w:rPr>
-          <w:rFonts w:cstheme="minorHAnsi"/>
-        </w:rPr>
-        <w:t>By looking at the average water level per step, we can see how the model interact</w:t>
-      </w:r>
-      <w:r>
-        <w:rPr>
-          <w:rFonts w:cstheme="minorHAnsi"/>
-        </w:rPr>
-        <w:t xml:space="preserve">s </w:t>
-      </w:r>
-      <w:r>
-        <w:rPr>
-          <w:rFonts w:cstheme="minorHAnsi"/>
-        </w:rPr>
-        <w:t>with the demand requirements.</w:t>
-      </w:r>
-      <w:r>
-        <w:rPr>
-          <w:rFonts w:cstheme="minorHAnsi"/>
-        </w:rPr>
-        <w:t xml:space="preserve"> SAC menage</w:t>
-      </w:r>
-      <w:r>
-        <w:rPr>
-          <w:rFonts w:cstheme="minorHAnsi"/>
-        </w:rPr>
-        <w:t>s</w:t>
-      </w:r>
-      <w:r>
-        <w:rPr>
-          <w:rFonts w:cstheme="minorHAnsi"/>
-        </w:rPr>
-        <w:t xml:space="preserve"> to keep a lower water level and get great results. </w:t>
-      </w:r>
-      <w:r>
-        <w:rPr>
-          <w:rFonts w:cstheme="minorHAnsi"/>
-        </w:rPr>
-        <w:t>Buying</w:t>
-      </w:r>
-      <w:r>
-        <w:rPr>
-          <w:rFonts w:cstheme="minorHAnsi"/>
-        </w:rPr>
-        <w:t xml:space="preserve"> small amounts is cost effective, and although this graph doesn’t show it, we can </w:t>
-      </w:r>
-      <w:proofErr w:type="gramStart"/>
-      <w:r>
-        <w:rPr>
-          <w:rFonts w:cstheme="minorHAnsi"/>
-        </w:rPr>
-        <w:t>deduce</w:t>
-      </w:r>
-      <w:proofErr w:type="gramEnd"/>
-      <w:r>
-        <w:rPr>
-          <w:rFonts w:cstheme="minorHAnsi"/>
-        </w:rPr>
-        <w:t xml:space="preserve"> SAC keep it</w:t>
-      </w:r>
-      <w:r>
-        <w:rPr>
-          <w:rFonts w:cstheme="minorHAnsi"/>
-        </w:rPr>
-        <w:t xml:space="preserve">s </w:t>
-      </w:r>
-      <w:r>
-        <w:rPr>
-          <w:rFonts w:cstheme="minorHAnsi"/>
-        </w:rPr>
-        <w:t>purchases small.</w:t>
-      </w:r>
-    </w:p>
-    <w:p>
-      <w:pPr>
-        <w:bidi w:val="0"/>
-        <w:rPr>
-          <w:rFonts w:cstheme="minorHAnsi"/>
-        </w:rPr>
-      </w:pPr>
-      <w:r>
-        <w:rPr>
-          <w:rFonts w:cstheme="minorHAnsi"/>
-        </w:rPr>
-        <w:t xml:space="preserve">Looks like SAC found a good balance between A and B and also </w:t>
-      </w:r>
-      <w:proofErr w:type="gramStart"/>
-      <w:r>
-        <w:rPr>
-          <w:rFonts w:cstheme="minorHAnsi"/>
-        </w:rPr>
-        <w:t>The</w:t>
-      </w:r>
-      <w:proofErr w:type="gramEnd"/>
-      <w:r>
-        <w:rPr>
-          <w:rFonts w:cstheme="minorHAnsi"/>
-        </w:rPr>
-        <w:t xml:space="preserve"> right amount of water to buy each step.</w:t>
-      </w:r>
-    </w:p>
-    <w:p>
-      <w:pPr>
-        <w:bidi w:val="0"/>
-        <w:rPr>
-          <w:rFonts w:cstheme="minorHAnsi"/>
-        </w:rPr>
-      </w:pPr>
-      <w:r>
-        <w:rPr>
-          <w:rFonts w:cstheme="minorHAnsi"/>
-        </w:rPr>
-        <w:t xml:space="preserve">A2C and PPO are similar in the phase and in the </w:t>
-      </w:r>
-      <w:proofErr w:type="spellStart"/>
-      <w:r>
-        <w:rPr>
-          <w:rFonts w:cstheme="minorHAnsi"/>
-        </w:rPr>
-        <w:t>behaviour</w:t>
-      </w:r>
-      <w:proofErr w:type="spellEnd"/>
       <w:r>
         <w:rPr>
           <w:rFonts w:cstheme="minorHAnsi"/>
@@ -4215,21 +3888,7 @@
         <w:rPr>
           <w:rFonts w:cstheme="minorHAnsi"/>
         </w:rPr>
-        <w:t xml:space="preserve"> phase is more </w:t>
-      </w:r>
-      <w:proofErr w:type="gramStart"/>
-      <w:r>
-        <w:rPr>
-          <w:rFonts w:cstheme="minorHAnsi"/>
-        </w:rPr>
-        <w:t>similar to</w:t>
-      </w:r>
-      <w:proofErr w:type="gramEnd"/>
-      <w:r>
-        <w:rPr>
-          <w:rFonts w:cstheme="minorHAnsi"/>
-        </w:rPr>
-        <w:t xml:space="preserve"> </w:t>
+        <w:t xml:space="preserve"> phase is more similar to </w:t>
       </w:r>
       <w:r>
         <w:rPr>
@@ -4261,107 +3920,16 @@
         <w:bidi w:val="0"/>
         <w:rPr>
           <w:rFonts w:cstheme="minorHAnsi"/>
-        </w:rPr>
-      </w:pPr>
-    </w:p>
-    <w:p>
-      <w:pPr>
-        <w:bidi w:val="0"/>
-        <w:rPr>
-          <w:rFonts w:cstheme="minorHAnsi"/>
           <w:smallCaps/>
         </w:rPr>
       </w:pPr>
     </w:p>
     <w:p>
       <w:pPr>
-        <w:bidi w:val="0"/>
-        <w:rPr>
-          <w:rFonts w:cstheme="minorHAnsi"/>
-          <w:smallCaps/>
-        </w:rPr>
-      </w:pPr>
-    </w:p>
-    <w:p>
-      <w:pPr>
-        <w:bidi w:val="0"/>
-        <w:rPr>
-          <w:rFonts w:cstheme="minorHAnsi"/>
-          <w:smallCaps/>
-        </w:rPr>
-      </w:pPr>
-    </w:p>
-    <w:p>
-      <w:pPr>
-        <w:bidi w:val="0"/>
-        <w:rPr>
-          <w:rFonts w:cstheme="minorHAnsi" w:hint="cs"/>
-          <w:smallCaps/>
-          <w:rtl/>
-        </w:rPr>
-      </w:pPr>
-    </w:p>
-    <w:p>
-      <w:pPr>
-        <w:bidi w:val="0"/>
-        <w:rPr>
-          <w:rFonts w:cstheme="minorHAnsi"/>
-          <w:smallCaps/>
-        </w:rPr>
-      </w:pPr>
-    </w:p>
-    <w:p>
-      <w:pPr>
-        <w:bidi w:val="0"/>
-        <w:rPr>
-          <w:rFonts w:cstheme="minorHAnsi"/>
-          <w:smallCaps/>
-        </w:rPr>
-      </w:pPr>
-    </w:p>
-    <w:p>
-      <w:pPr>
-        <w:bidi w:val="0"/>
-        <w:rPr>
-          <w:rFonts w:cstheme="minorHAnsi"/>
-          <w:smallCaps/>
-        </w:rPr>
-      </w:pPr>
-    </w:p>
-    <w:p>
-      <w:pPr>
-        <w:bidi w:val="0"/>
-        <w:rPr>
-          <w:rFonts w:cstheme="minorHAnsi"/>
-          <w:smallCaps/>
-        </w:rPr>
-      </w:pPr>
-    </w:p>
-    <w:p>
-      <w:pPr>
-        <w:bidi w:val="0"/>
-        <w:rPr>
-          <w:rFonts w:cstheme="minorHAnsi"/>
-          <w:smallCaps/>
-        </w:rPr>
-      </w:pPr>
-    </w:p>
-    <w:p>
-      <w:pPr>
-        <w:bidi w:val="0"/>
-        <w:rPr>
-          <w:rFonts w:cstheme="minorHAnsi"/>
-          <w:smallCaps/>
-        </w:rPr>
-      </w:pPr>
-    </w:p>
-    <w:p>
-      <w:pPr>
         <w:pStyle w:val="Heading2"/>
         <w:bidi w:val="0"/>
       </w:pPr>
       <w:r>
-        <w:lastRenderedPageBreak/>
         <w:t>Part 3</w:t>
       </w:r>
       <w:r>
@@ -4392,55 +3960,6 @@
       </w:r>
       <w:r>
         <w:t xml:space="preserve"> action space.</w:t>
-      </w:r>
-    </w:p>
-    <w:p>
-      <w:pPr>
-        <w:bidi w:val="0"/>
-      </w:pPr>
-      <w:r>
-        <w:t>D</w:t>
-      </w:r>
-      <w:r>
-        <w:t xml:space="preserve">irect application of </w:t>
-      </w:r>
-      <w:r>
-        <w:t>tabular q-learning and DQN</w:t>
-      </w:r>
-      <w:r>
-        <w:t xml:space="preserve"> methods poses challenges in terms of memory requirements and convergence speed</w:t>
-      </w:r>
-      <w:r>
-        <w:t xml:space="preserve">, as large action spaces require a larger Q-table in the tabular case, or a more complex architecture for the neural network in the DQN case. (Because the network needs to converge on more outputs) </w:t>
-      </w:r>
-    </w:p>
-    <w:p>
-      <w:pPr>
-        <w:bidi w:val="0"/>
-      </w:pPr>
-      <w:r>
-        <w:t>To overcome th</w:t>
-      </w:r>
-      <w:r>
-        <w:t>is issue</w:t>
-      </w:r>
-      <w:r>
-        <w:t xml:space="preserve">, we propose a two-layer model that </w:t>
-      </w:r>
-      <w:r>
-        <w:t>combines</w:t>
-      </w:r>
-      <w:r>
-        <w:t xml:space="preserve"> the fast convergence and stability of discrete Q-learning </w:t>
-      </w:r>
-      <w:r>
-        <w:t xml:space="preserve">on smaller action spaces </w:t>
-      </w:r>
-      <w:r>
-        <w:t>with the fine-grained optimization capability of</w:t>
-      </w:r>
-      <w:r>
-        <w:t xml:space="preserve"> Model Based approaches (In our case, MCTS).</w:t>
       </w:r>
     </w:p>
     <w:p>
@@ -4585,19 +4104,21 @@
         <w:bidi w:val="0"/>
       </w:pPr>
       <w:r>
-        <w:t xml:space="preserve">This hybrid </w:t>
-      </w:r>
-      <w:r>
-        <w:t>approach</w:t>
-      </w:r>
-      <w:r>
-        <w:t xml:space="preserve"> offers </w:t>
-      </w:r>
-      <w:r>
-        <w:t>3 main</w:t>
-      </w:r>
-      <w:r>
-        <w:t xml:space="preserve"> advantages:</w:t>
+        <w:rPr>
+          <w:b/>
+          <w:bCs/>
+        </w:rPr>
+        <w:t>A</w:t>
+      </w:r>
+      <w:r>
+        <w:rPr>
+          <w:b/>
+          <w:bCs/>
+        </w:rPr>
+        <w:t>dvantages</w:t>
+      </w:r>
+      <w:r>
+        <w:t>:</w:t>
       </w:r>
     </w:p>
     <w:p>
@@ -4654,23 +4175,7 @@
           <w:b/>
           <w:bCs/>
         </w:rPr>
-        <w:t xml:space="preserve">Memory Efficiency </w:t>
-      </w:r>
-      <w:proofErr w:type="gramStart"/>
-      <w:r>
-        <w:rPr>
-          <w:b/>
-          <w:bCs/>
-        </w:rPr>
-        <w:t>In</w:t>
-      </w:r>
-      <w:proofErr w:type="gramEnd"/>
-      <w:r>
-        <w:rPr>
-          <w:b/>
-          <w:bCs/>
-        </w:rPr>
-        <w:t xml:space="preserve"> Tabular Q-Learning: </w:t>
+        <w:t xml:space="preserve">Memory Efficiency In Tabular Q-Learning: </w:t>
       </w:r>
       <w:r>
         <w:t>Using this method we reduce the size of the Q-Table to (</w:t>
@@ -4704,14 +4209,16 @@
       <w:pPr>
         <w:bidi w:val="0"/>
       </w:pPr>
-      <w:proofErr w:type="gramStart"/>
-      <w:r>
+      <w:r>
+        <w:rPr>
+          <w:b/>
+          <w:bCs/>
+        </w:rPr>
         <w:lastRenderedPageBreak/>
-        <w:t>However</w:t>
-      </w:r>
-      <w:proofErr w:type="gramEnd"/>
-      <w:r>
-        <w:t xml:space="preserve"> this approach introduces 2 main challenges:</w:t>
+        <w:t>Challenges</w:t>
+      </w:r>
+      <w:r>
+        <w:t>:</w:t>
       </w:r>
     </w:p>
     <w:p>
@@ -4761,15 +4268,7 @@
         <w:t>Short Horizon for Refined Actions:</w:t>
       </w:r>
       <w:r>
-        <w:t xml:space="preserve"> As we run MCTS search after each step in the refinement process during training having a deep MCTS tree would require many rollouts to converge to a good selection, which in turn require more computational resources. </w:t>
-      </w:r>
-      <w:proofErr w:type="gramStart"/>
-      <w:r>
-        <w:t>Therefore</w:t>
-      </w:r>
-      <w:proofErr w:type="gramEnd"/>
-      <w:r>
-        <w:t xml:space="preserve"> this model will struggle in environments where small deviations between actions may have significant long term impact.</w:t>
+        <w:t xml:space="preserve"> As we run MCTS search after each step in the refinement process during training having a deep MCTS tree would require many rollouts to converge to a good selection, which in turn require more computational resources. Therefore this model will struggle in environments where small deviations between actions may have significant long term impact.</w:t>
       </w:r>
     </w:p>
     <w:p>
@@ -4796,8 +4295,16 @@
     <w:p>
       <w:pPr>
         <w:bidi w:val="0"/>
-      </w:pPr>
-      <w:r>
+        <w:rPr>
+          <w:b/>
+          <w:bCs/>
+        </w:rPr>
+      </w:pPr>
+      <w:r>
+        <w:rPr>
+          <w:b/>
+          <w:bCs/>
+        </w:rPr>
         <w:t>Training the model:</w:t>
       </w:r>
     </w:p>
@@ -4806,15 +4313,10 @@
         <w:bidi w:val="0"/>
       </w:pPr>
       <w:r>
-        <w:t xml:space="preserve">Our initial implementation of the model uses a Q-table for the coarse policy prediction. In future iteration we could use a deep neural network in the same </w:t>
-      </w:r>
-      <w:proofErr w:type="gramStart"/>
-      <w:r>
-        <w:t>vain</w:t>
-      </w:r>
-      <w:proofErr w:type="gramEnd"/>
-      <w:r>
-        <w:t xml:space="preserve"> as DQN in order to generalize the approach to continuous observation spaces (or just more complex discrete ones)</w:t>
+        <w:t>Our initial implementation of the model uses a Q-table for the coarse policy prediction. In future iteration we could use a deep neural network in the same vain as DQN in order to generalize the approach to continuous observation spaces (or just more complex discrete ones)</w:t>
+      </w:r>
+      <w:r>
+        <w:t xml:space="preserve"> </w:t>
       </w:r>
     </w:p>
     <w:p>
@@ -4894,29 +4396,39 @@
         <w:ind w:left="360"/>
       </w:pPr>
       <w:r>
-        <w:t xml:space="preserve">Training the coarse policy before refining with MCTS reduces the computational costs of training as we have </w:t>
-      </w:r>
-      <w:proofErr w:type="gramStart"/>
-      <w:r>
-        <w:t>less</w:t>
-      </w:r>
-      <w:proofErr w:type="gramEnd"/>
-      <w:r>
-        <w:t xml:space="preserve"> MCTS rollouts. Since our MCTS uses the current Q-table during rollouts, MCTS predictions are not as useful for model convergence before the coarse policy has sufficiently converged.</w:t>
-      </w:r>
-    </w:p>
-    <w:p>
-      <w:pPr>
-        <w:bidi w:val="0"/>
-      </w:pPr>
-      <w:r>
-        <w:t xml:space="preserve">We evaluated this new model against the tabular Q-learning method learned in class as baseline. </w:t>
-      </w:r>
-    </w:p>
-    <w:p>
-      <w:r>
+        <w:t>Training the coarse policy before refining with MCTS reduces the computational costs of training as we have less MCTS rollouts. Since our MCTS uses the current Q-table during rollouts, MCTS predictions are not as useful for model convergence before the coarse policy has sufficiently converged.</w:t>
+      </w:r>
+    </w:p>
+    <w:p>
+      <w:pPr>
+        <w:bidi w:val="0"/>
+      </w:pPr>
+      <w:r>
+        <w:t>We evaluated this new model against the tabular Q-learning method learned in class as baseline.</w:t>
+      </w:r>
+      <w:r>
+        <w:t xml:space="preserve"> Both models were evaluated on the environment defined in part 1.</w:t>
+      </w:r>
+    </w:p>
+    <w:p>
+      <w:pPr>
+        <w:bidi w:val="0"/>
+      </w:pPr>
+    </w:p>
+    <w:p>
+      <w:pPr>
+        <w:jc w:val="right"/>
+      </w:pPr>
+      <w:r>
+        <w:rPr>
+          <w:b/>
+          <w:bCs/>
+        </w:rPr>
         <w:lastRenderedPageBreak/>
-        <w:t>Training Graphs:</w:t>
+        <w:t>Learning Curves</w:t>
+      </w:r>
+      <w:r>
+        <w:t>:</w:t>
       </w:r>
       <w:r>
         <w:br/>
@@ -5021,19 +4533,30 @@
         <w:bidi w:val="0"/>
       </w:pPr>
       <w:r>
-        <w:t xml:space="preserve">As we can see from the graphs, The new model starts converges much faster than the tabular baseline, as converging on the discretized action space is easier than converging on the original space. After episode 200 the new model starts the refinement stage, improving the results even further, while hurting the model’s stability (we can see that the confidence interval for the loss is much larger) </w:t>
-      </w:r>
-    </w:p>
-    <w:p>
-      <w:pPr>
-        <w:bidi w:val="0"/>
-      </w:pPr>
-    </w:p>
-    <w:p>
-      <w:pPr>
-        <w:bidi w:val="0"/>
-      </w:pPr>
-      <w:r>
+        <w:t>As we can see from the graphs, The new model starts converges much faster than the tabular baseline, as converging on the discretized action space is easier than converging on the original space. After episode 200 the new model starts the refinement stage, improving the results even further, while hurting the model’s stability (we can see that the confidence interval for the loss is much larger)</w:t>
+      </w:r>
+      <w:r>
+        <w:t xml:space="preserve">. </w:t>
+      </w:r>
+    </w:p>
+    <w:p>
+      <w:pPr>
+        <w:bidi w:val="0"/>
+      </w:pPr>
+    </w:p>
+    <w:p>
+      <w:pPr>
+        <w:bidi w:val="0"/>
+        <w:rPr>
+          <w:b/>
+          <w:bCs/>
+        </w:rPr>
+      </w:pPr>
+      <w:r>
+        <w:rPr>
+          <w:b/>
+          <w:bCs/>
+        </w:rPr>
         <w:t>Behavior in the environment:</w:t>
       </w:r>
     </w:p>
@@ -5197,11 +4720,76 @@
         <w:bidi w:val="0"/>
       </w:pPr>
       <w:r>
+        <w:drawing>
+          <wp:anchor distT="0" distB="0" distL="114300" distR="114300" simplePos="0" relativeHeight="251678720" behindDoc="1" locked="0" layoutInCell="1" allowOverlap="1" wp14:anchorId="2BDCCEA2" wp14:editId="6DC9E08F">
+            <wp:simplePos x="0" y="0"/>
+            <wp:positionH relativeFrom="column">
+              <wp:posOffset>4609465</wp:posOffset>
+            </wp:positionH>
+            <wp:positionV relativeFrom="paragraph">
+              <wp:posOffset>8890</wp:posOffset>
+            </wp:positionV>
+            <wp:extent cx="1544955" cy="1231900"/>
+            <wp:effectExtent l="0" t="0" r="0" b="6350"/>
+            <wp:wrapTight wrapText="bothSides">
+              <wp:wrapPolygon edited="0">
+                <wp:start x="0" y="0"/>
+                <wp:lineTo x="0" y="21377"/>
+                <wp:lineTo x="21307" y="21377"/>
+                <wp:lineTo x="21307" y="0"/>
+                <wp:lineTo x="0" y="0"/>
+              </wp:wrapPolygon>
+            </wp:wrapTight>
+            <wp:docPr id="1427341639" name="Picture 1" descr="A graph of blue and orange bars&#10;&#10;AI-generated content may be incorrect."/>
+            <wp:cNvGraphicFramePr>
+              <a:graphicFrameLocks xmlns:a="http://schemas.openxmlformats.org/drawingml/2006/main" noChangeAspect="1"/>
+            </wp:cNvGraphicFramePr>
+            <a:graphic xmlns:a="http://schemas.openxmlformats.org/drawingml/2006/main">
+              <a:graphicData uri="http://schemas.openxmlformats.org/drawingml/2006/picture">
+                <pic:pic xmlns:pic="http://schemas.openxmlformats.org/drawingml/2006/picture">
+                  <pic:nvPicPr>
+                    <pic:cNvPr id="1427341639" name="Picture 1" descr="A graph of blue and orange bars&#10;&#10;AI-generated content may be incorrect."/>
+                    <pic:cNvPicPr/>
+                  </pic:nvPicPr>
+                  <pic:blipFill>
+                    <a:blip r:embed="rId18" cstate="print">
+                      <a:extLst>
+                        <a:ext uri="{28A0092B-C50C-407E-A947-70E740481C1C}">
+                          <a14:useLocalDpi xmlns:a14="http://schemas.microsoft.com/office/drawing/2010/main" val="0"/>
+                        </a:ext>
+                      </a:extLst>
+                    </a:blip>
+                    <a:stretch>
+                      <a:fillRect/>
+                    </a:stretch>
+                  </pic:blipFill>
+                  <pic:spPr>
+                    <a:xfrm>
+                      <a:off x="0" y="0"/>
+                      <a:ext cx="1544955" cy="1231900"/>
+                    </a:xfrm>
+                    <a:prstGeom prst="rect">
+                      <a:avLst/>
+                    </a:prstGeom>
+                  </pic:spPr>
+                </pic:pic>
+              </a:graphicData>
+            </a:graphic>
+            <wp14:sizeRelH relativeFrom="margin">
+              <wp14:pctWidth>0</wp14:pctWidth>
+            </wp14:sizeRelH>
+            <wp14:sizeRelV relativeFrom="margin">
+              <wp14:pctHeight>0</wp14:pctHeight>
+            </wp14:sizeRelV>
+          </wp:anchor>
+        </w:drawing>
+      </w:r>
+      <w:r>
         <w:rPr>
           <w:noProof/>
         </w:rPr>
         <w:drawing>
-          <wp:anchor distT="0" distB="0" distL="114300" distR="114300" simplePos="0" relativeHeight="251673600" behindDoc="1" locked="0" layoutInCell="1" allowOverlap="1" wp14:anchorId="02D7CA30" wp14:editId="2B744198">
+          <wp:anchor distT="0" distB="0" distL="114300" distR="114300" simplePos="0" relativeHeight="251673600" behindDoc="1" locked="0" layoutInCell="1" allowOverlap="1" wp14:anchorId="02D7CA30" wp14:editId="66C013A2">
             <wp:simplePos x="0" y="0"/>
             <wp:positionH relativeFrom="column">
               <wp:posOffset>2857500</wp:posOffset>
@@ -5232,7 +4820,7 @@
                     <pic:cNvPicPr/>
                   </pic:nvPicPr>
                   <pic:blipFill>
-                    <a:blip r:embed="rId18" cstate="print">
+                    <a:blip r:embed="rId19" cstate="print">
                       <a:extLst>
                         <a:ext uri="{28A0092B-C50C-407E-A947-70E740481C1C}">
                           <a14:useLocalDpi xmlns:a14="http://schemas.microsoft.com/office/drawing/2010/main" val="0"/>
@@ -5265,86 +4853,24 @@
         </w:drawing>
       </w:r>
       <w:r>
-        <w:rPr>
-          <w:noProof/>
-        </w:rPr>
-        <w:drawing>
-          <wp:anchor distT="0" distB="0" distL="114300" distR="114300" simplePos="0" relativeHeight="251674624" behindDoc="1" locked="0" layoutInCell="1" allowOverlap="1" wp14:anchorId="260539DE" wp14:editId="3189B55E">
-            <wp:simplePos x="0" y="0"/>
-            <wp:positionH relativeFrom="page">
-              <wp:posOffset>5815013</wp:posOffset>
-            </wp:positionH>
-            <wp:positionV relativeFrom="paragraph">
-              <wp:posOffset>6350</wp:posOffset>
-            </wp:positionV>
-            <wp:extent cx="1697990" cy="1190625"/>
-            <wp:effectExtent l="0" t="0" r="0" b="9525"/>
-            <wp:wrapTight wrapText="bothSides">
-              <wp:wrapPolygon edited="0">
-                <wp:start x="0" y="0"/>
-                <wp:lineTo x="0" y="21427"/>
-                <wp:lineTo x="21325" y="21427"/>
-                <wp:lineTo x="21325" y="0"/>
-                <wp:lineTo x="0" y="0"/>
-              </wp:wrapPolygon>
-            </wp:wrapTight>
-            <wp:docPr id="1660434774" name="Picture 1" descr="A graph of blue and orange bars&#10;&#10;AI-generated content may be incorrect."/>
-            <wp:cNvGraphicFramePr>
-              <a:graphicFrameLocks xmlns:a="http://schemas.openxmlformats.org/drawingml/2006/main" noChangeAspect="1"/>
-            </wp:cNvGraphicFramePr>
-            <a:graphic xmlns:a="http://schemas.openxmlformats.org/drawingml/2006/main">
-              <a:graphicData uri="http://schemas.openxmlformats.org/drawingml/2006/picture">
-                <pic:pic xmlns:pic="http://schemas.openxmlformats.org/drawingml/2006/picture">
-                  <pic:nvPicPr>
-                    <pic:cNvPr id="1660434774" name="Picture 1" descr="A graph of blue and orange bars&#10;&#10;AI-generated content may be incorrect."/>
-                    <pic:cNvPicPr/>
-                  </pic:nvPicPr>
-                  <pic:blipFill>
-                    <a:blip r:embed="rId19" cstate="print">
-                      <a:extLst>
-                        <a:ext uri="{28A0092B-C50C-407E-A947-70E740481C1C}">
-                          <a14:useLocalDpi xmlns:a14="http://schemas.microsoft.com/office/drawing/2010/main" val="0"/>
-                        </a:ext>
-                      </a:extLst>
-                    </a:blip>
-                    <a:stretch>
-                      <a:fillRect/>
-                    </a:stretch>
-                  </pic:blipFill>
-                  <pic:spPr>
-                    <a:xfrm>
-                      <a:off x="0" y="0"/>
-                      <a:ext cx="1697990" cy="1190625"/>
-                    </a:xfrm>
-                    <a:prstGeom prst="rect">
-                      <a:avLst/>
-                    </a:prstGeom>
-                  </pic:spPr>
-                </pic:pic>
-              </a:graphicData>
-            </a:graphic>
-            <wp14:sizeRelH relativeFrom="margin">
-              <wp14:pctWidth>0</wp14:pctWidth>
-            </wp14:sizeRelH>
-            <wp14:sizeRelV relativeFrom="margin">
-              <wp14:pctHeight>0</wp14:pctHeight>
-            </wp14:sizeRelV>
-          </wp:anchor>
-        </w:drawing>
-      </w:r>
-      <w:r>
         <w:t>We can also see that the choice of water source in the finetuned model is better than the baseline model as it more often buys more water from the cheaper source A than the more expensive source B.</w:t>
       </w:r>
     </w:p>
     <w:p/>
     <w:p/>
-    <w:p/>
-    <w:p/>
-    <w:p>
-      <w:pPr>
-        <w:bidi w:val="0"/>
-      </w:pPr>
-      <w:r>
+    <w:p>
+      <w:pPr>
+        <w:bidi w:val="0"/>
+        <w:rPr>
+          <w:b/>
+          <w:bCs/>
+        </w:rPr>
+      </w:pPr>
+      <w:r>
+        <w:rPr>
+          <w:b/>
+          <w:bCs/>
+        </w:rPr>
         <w:t>Potential improvements:</w:t>
       </w:r>
     </w:p>
@@ -5362,11 +4888,14 @@
           <w:b/>
           <w:bCs/>
         </w:rPr>
+        <w:t>Improved MCTS implementation</w:t>
+      </w:r>
+      <w:r>
+        <w:t xml:space="preserve">: While limiting the refinement step to only a small portion of the learned episodes, these episodes are significantly more expensive. A </w:t>
+      </w:r>
+      <w:r>
         <w:lastRenderedPageBreak/>
-        <w:t>Improved MCTS implementation</w:t>
-      </w:r>
-      <w:r>
-        <w:t>: While limiting the refinement step to only a small portion of the learned episodes, these episodes are significantly more expensive. A more robust implementation of the MCTS calculation that includes parallelizing the MCTS rollouts as well as introducing dynamic programming may alleviate this cost.</w:t>
+        <w:t>more robust implementation of the MCTS calculation that includes parallelizing the MCTS rollouts as well as introducing dynamic programming may alleviate this cost.</w:t>
       </w:r>
     </w:p>
     <w:p>
@@ -5396,15 +4925,7 @@
         <w:t xml:space="preserve"> </w:t>
       </w:r>
       <w:r>
-        <w:t xml:space="preserve">In the same vain as we discussed the transition between tabular Q-learning to DQN we </w:t>
-      </w:r>
-      <w:proofErr w:type="gramStart"/>
-      <w:r>
-        <w:t>can  introduce</w:t>
-      </w:r>
-      <w:proofErr w:type="gramEnd"/>
-      <w:r>
-        <w:t xml:space="preserve"> a neural network to approximate the value of a state instead of the Q-table. This would allow this model to be viable on more refined (or even continuous!) observation space.</w:t>
+        <w:t>In the same vain as we discussed the transition between tabular Q-learning to DQN we can  introduce a neural network to approximate the value of a state instead of the Q-table. This would allow this model to be viable on more refined (or even continuous!) observation space.</w:t>
       </w:r>
     </w:p>
     <w:p>
@@ -5437,28 +4958,120 @@
         <w:t>As discussed above,</w:t>
       </w:r>
       <w:r>
-        <w:t xml:space="preserve"> the main challenges in this approach are associated with the calculation cost of MCTS, as well as the requirement for a simulator. Experimenting with different </w:t>
-      </w:r>
-      <w:proofErr w:type="gramStart"/>
-      <w:r>
-        <w:t>model based</w:t>
-      </w:r>
-      <w:proofErr w:type="gramEnd"/>
-      <w:r>
-        <w:t xml:space="preserve"> approaches such as PETS, MPC and dyna-like synthetic rollouts could prove to be very effective.</w:t>
-      </w:r>
-    </w:p>
-    <w:p/>
-    <w:p/>
-    <w:p>
-      <w:pPr>
-        <w:bidi w:val="0"/>
-        <w:rPr>
-          <w:rFonts w:cstheme="minorHAnsi" w:hint="cs"/>
-          <w:smallCaps/>
-          <w:rtl/>
-        </w:rPr>
-      </w:pPr>
+        <w:t xml:space="preserve"> the main challenges in this approach are associated with the calculation cost of MCTS, as well as the requirement for a simulator. Experimenting with different model based approaches such as PETS, MPC and dyna-like synthetic rollouts could prove to be very effective.</w:t>
+      </w:r>
+    </w:p>
+    <w:p>
+      <w:pPr>
+        <w:bidi w:val="0"/>
+      </w:pPr>
+    </w:p>
+    <w:p>
+      <w:pPr>
+        <w:bidi w:val="0"/>
+      </w:pPr>
+    </w:p>
+    <w:p>
+      <w:pPr>
+        <w:pStyle w:val="Heading2"/>
+        <w:bidi w:val="0"/>
+      </w:pPr>
+      <w:r>
+        <w:t>Appendix:</w:t>
+      </w:r>
+    </w:p>
+    <w:p>
+      <w:pPr>
+        <w:bidi w:val="0"/>
+      </w:pPr>
+      <w:r>
+        <w:t>The following are articles, papers and blog posts we used to come up with our novel approach:</w:t>
+      </w:r>
+    </w:p>
+    <w:p>
+      <w:pPr>
+        <w:bidi w:val="0"/>
+        <w:rPr>
+          <w:b/>
+          <w:bCs/>
+        </w:rPr>
+      </w:pPr>
+      <w:r>
+        <w:rPr>
+          <w:b/>
+          <w:bCs/>
+        </w:rPr>
+        <w:t>Hierarchical Reinforcement Learning (HRL) in AI</w:t>
+      </w:r>
+      <w:r>
+        <w:rPr>
+          <w:b/>
+          <w:bCs/>
+        </w:rPr>
+        <w:t>:</w:t>
+      </w:r>
+    </w:p>
+    <w:p>
+      <w:pPr>
+        <w:bidi w:val="0"/>
+      </w:pPr>
+      <w:r>
+        <w:t xml:space="preserve">- </w:t>
+      </w:r>
+      <w:hyperlink r:id="rId20" w:history="1">
+        <w:r>
+          <w:rPr>
+            <w:rStyle w:val="Hyperlink"/>
+          </w:rPr>
+          <w:t>https://www.geeksforgeeks.org/hierarchical-reinforcement-learning-hrl-in-ai/</w:t>
+        </w:r>
+      </w:hyperlink>
+    </w:p>
+    <w:p>
+      <w:pPr>
+        <w:bidi w:val="0"/>
+        <w:rPr>
+          <w:b/>
+          <w:bCs/>
+        </w:rPr>
+      </w:pPr>
+      <w:r>
+        <w:rPr>
+          <w:b/>
+          <w:bCs/>
+        </w:rPr>
+        <w:t>Hierarchical Reinforcement Learning</w:t>
+      </w:r>
+      <w:r>
+        <w:rPr>
+          <w:b/>
+          <w:bCs/>
+        </w:rPr>
+        <w:t xml:space="preserve"> </w:t>
+      </w:r>
+      <w:r>
+        <w:rPr>
+          <w:b/>
+          <w:bCs/>
+        </w:rPr>
+        <w:t>With Options-Critic framework using tabular Q-Learning</w:t>
+      </w:r>
+    </w:p>
+    <w:p>
+      <w:pPr>
+        <w:bidi w:val="0"/>
+      </w:pPr>
+      <w:r>
+        <w:t xml:space="preserve">- </w:t>
+      </w:r>
+      <w:hyperlink r:id="rId21" w:history="1">
+        <w:r>
+          <w:rPr>
+            <w:rStyle w:val="Hyperlink"/>
+          </w:rPr>
+          <w:t>https://towardsdatascience.com/hierarchical-reinforcement-learning-56add31a21ab/</w:t>
+        </w:r>
+      </w:hyperlink>
     </w:p>
     <w:sectPr>
       <w:pgSz w:w="11906" w:h="16838"/>
@@ -6670,6 +6283,29 @@
       <w:color w:val="666666"/>
     </w:rPr>
   </w:style>
+  <w:style w:type="character" w:styleId="Hyperlink">
+    <w:name w:val="Hyperlink"/>
+    <w:basedOn w:val="DefaultParagraphFont"/>
+    <w:uiPriority w:val="99"/>
+    <w:unhideWhenUsed/>
+    <w:rsid w:val="00CB5C46"/>
+    <w:rPr>
+      <w:color w:val="0563C1" w:themeColor="hyperlink"/>
+      <w:u w:val="single"/>
+    </w:rPr>
+  </w:style>
+  <w:style w:type="character" w:styleId="UnresolvedMention">
+    <w:name w:val="Unresolved Mention"/>
+    <w:basedOn w:val="DefaultParagraphFont"/>
+    <w:uiPriority w:val="99"/>
+    <w:semiHidden/>
+    <w:unhideWhenUsed/>
+    <w:rsid w:val="00CB5C46"/>
+    <w:rPr>
+      <w:color w:val="605E5C"/>
+      <w:shd w:val="clear" w:color="auto" w:fill="E1DFDD"/>
+    </w:rPr>
+  </w:style>
 </w:styles>
 </file>
 

</xml_diff>